<commit_message>
changes notes and user schema
</commit_message>
<xml_diff>
--- a/notes_app.docx
+++ b/notes_app.docx
@@ -1,23 +1,70 @@
 
 <file path=word/document.xml><?xml version="1.0" encoding="utf-8"?>
-<w:document xmlns:wpc="http://schemas.microsoft.com/office/word/2010/wordprocessingCanvas" xmlns:cx="http://schemas.microsoft.com/office/drawing/2014/chartex" xmlns:cx1="http://schemas.microsoft.com/office/drawing/2015/9/8/chartex" xmlns:mc="http://schemas.openxmlformats.org/markup-compatibility/2006" xmlns:o="urn:schemas-microsoft-com:office:office" xmlns:r="http://schemas.openxmlformats.org/officeDocument/2006/relationships" xmlns:m="http://schemas.openxmlformats.org/officeDocument/2006/math" xmlns:v="urn:schemas-microsoft-com:vml" xmlns:wp14="http://schemas.microsoft.com/office/word/2010/wordprocessingDrawing" xmlns:wp="http://schemas.openxmlformats.org/drawingml/2006/wordprocessingDrawing" xmlns:w10="urn:schemas-microsoft-com:office:word" xmlns:w="http://schemas.openxmlformats.org/wordprocessingml/2006/main" xmlns:w14="http://schemas.microsoft.com/office/word/2010/wordml" xmlns:w15="http://schemas.microsoft.com/office/word/2012/wordml" xmlns:w16se="http://schemas.microsoft.com/office/word/2015/wordml/symex" xmlns:wpg="http://schemas.microsoft.com/office/word/2010/wordprocessingGroup" xmlns:wpi="http://schemas.microsoft.com/office/word/2010/wordprocessingInk" xmlns:wne="http://schemas.microsoft.com/office/word/2006/wordml" xmlns:wps="http://schemas.microsoft.com/office/word/2010/wordprocessingShape" mc:Ignorable="w14 w15 w16se wp14">
+<w:document xmlns:wpc="http://schemas.microsoft.com/office/word/2010/wordprocessingCanvas" xmlns:mc="http://schemas.openxmlformats.org/markup-compatibility/2006" xmlns:o="urn:schemas-microsoft-com:office:office" xmlns:r="http://schemas.openxmlformats.org/officeDocument/2006/relationships" xmlns:m="http://schemas.openxmlformats.org/officeDocument/2006/math" xmlns:v="urn:schemas-microsoft-com:vml" xmlns:wp14="http://schemas.microsoft.com/office/word/2010/wordprocessingDrawing" xmlns:wp="http://schemas.openxmlformats.org/drawingml/2006/wordprocessingDrawing" xmlns:w10="urn:schemas-microsoft-com:office:word" xmlns:w="http://schemas.openxmlformats.org/wordprocessingml/2006/main" xmlns:w14="http://schemas.microsoft.com/office/word/2010/wordml" xmlns:w15="http://schemas.microsoft.com/office/word/2012/wordml" xmlns:wpg="http://schemas.microsoft.com/office/word/2010/wordprocessingGroup" xmlns:wpi="http://schemas.microsoft.com/office/word/2010/wordprocessingInk" xmlns:wne="http://schemas.microsoft.com/office/word/2006/wordml" xmlns:wps="http://schemas.microsoft.com/office/word/2010/wordprocessingShape" mc:Ignorable="w14 w15 wp14">
   <w:body>
     <w:p>
       <w:pPr>
+        <w:jc w:val="center"/>
+        <w:rPr>
+          <w:b/>
+          <w:sz w:val="56"/>
+          <w:szCs w:val="56"/>
+        </w:rPr>
+      </w:pPr>
+      <w:r>
+        <w:rPr>
+          <w:b/>
+          <w:sz w:val="56"/>
+          <w:szCs w:val="56"/>
+        </w:rPr>
+        <w:t>Notes Ap</w:t>
+      </w:r>
+      <w:r>
+        <w:rPr>
+          <w:b/>
+          <w:sz w:val="56"/>
+          <w:szCs w:val="56"/>
+        </w:rPr>
+        <w:t>p</w:t>
+      </w:r>
+    </w:p>
+    <w:p>
+      <w:pPr>
         <w:rPr>
           <w:b/>
           <w:sz w:val="28"/>
         </w:rPr>
       </w:pPr>
-      <w:proofErr w:type="spellStart"/>
-      <w:r>
-        <w:rPr>
-          <w:b/>
-          <w:sz w:val="28"/>
-        </w:rPr>
-        <w:t>Notes_app</w:t>
-      </w:r>
-      <w:proofErr w:type="spellEnd"/>
+    </w:p>
+    <w:p>
+      <w:pPr>
+        <w:pStyle w:val="ListParagraph"/>
+        <w:numPr>
+          <w:ilvl w:val="0"/>
+          <w:numId w:val="3"/>
+        </w:numPr>
+        <w:rPr>
+          <w:b/>
+          <w:sz w:val="36"/>
+          <w:szCs w:val="36"/>
+        </w:rPr>
+      </w:pPr>
+      <w:r>
+        <w:rPr>
+          <w:b/>
+          <w:sz w:val="36"/>
+          <w:szCs w:val="36"/>
+        </w:rPr>
+        <w:t>Requirement Analysis</w:t>
+      </w:r>
+      <w:r>
+        <w:rPr>
+          <w:b/>
+          <w:sz w:val="36"/>
+          <w:szCs w:val="36"/>
+        </w:rPr>
+        <w:t>:</w:t>
+      </w:r>
     </w:p>
     <w:p>
       <w:pPr>
@@ -26,13 +73,8 @@
           <w:sz w:val="24"/>
         </w:rPr>
       </w:pPr>
-      <w:r>
-        <w:rPr>
-          <w:b/>
-          <w:sz w:val="24"/>
-        </w:rPr>
-        <w:t>Requirement Analysis</w:t>
-      </w:r>
+      <w:bookmarkStart w:id="0" w:name="_GoBack"/>
+      <w:bookmarkEnd w:id="0"/>
     </w:p>
     <w:p>
       <w:pPr>
@@ -41,8 +83,16 @@
           <w:ilvl w:val="0"/>
           <w:numId w:val="2"/>
         </w:numPr>
-      </w:pPr>
-      <w:r>
+        <w:rPr>
+          <w:sz w:val="24"/>
+          <w:szCs w:val="24"/>
+        </w:rPr>
+      </w:pPr>
+      <w:r>
+        <w:rPr>
+          <w:sz w:val="24"/>
+          <w:szCs w:val="24"/>
+        </w:rPr>
         <w:t>Create note</w:t>
       </w:r>
     </w:p>
@@ -53,8 +103,16 @@
           <w:ilvl w:val="0"/>
           <w:numId w:val="2"/>
         </w:numPr>
-      </w:pPr>
-      <w:r>
+        <w:rPr>
+          <w:sz w:val="24"/>
+          <w:szCs w:val="24"/>
+        </w:rPr>
+      </w:pPr>
+      <w:r>
+        <w:rPr>
+          <w:sz w:val="24"/>
+          <w:szCs w:val="24"/>
+        </w:rPr>
         <w:t>Update note</w:t>
       </w:r>
     </w:p>
@@ -67,9 +125,15 @@
         </w:numPr>
         <w:rPr>
           <w:b/>
-        </w:rPr>
-      </w:pPr>
-      <w:r>
+          <w:sz w:val="24"/>
+          <w:szCs w:val="24"/>
+        </w:rPr>
+      </w:pPr>
+      <w:r>
+        <w:rPr>
+          <w:sz w:val="24"/>
+          <w:szCs w:val="24"/>
+        </w:rPr>
         <w:t>Delete note</w:t>
       </w:r>
     </w:p>
@@ -77,55 +141,932 @@
       <w:pPr>
         <w:rPr>
           <w:b/>
+        </w:rPr>
+      </w:pPr>
+    </w:p>
+    <w:p>
+      <w:pPr>
+        <w:pStyle w:val="ListParagraph"/>
+        <w:numPr>
+          <w:ilvl w:val="0"/>
+          <w:numId w:val="4"/>
+        </w:numPr>
+        <w:rPr>
+          <w:b/>
+          <w:sz w:val="36"/>
+          <w:szCs w:val="36"/>
+        </w:rPr>
+      </w:pPr>
+      <w:r>
+        <w:rPr>
+          <w:b/>
+          <w:sz w:val="36"/>
+          <w:szCs w:val="36"/>
+        </w:rPr>
+        <w:t>Technology used</w:t>
+      </w:r>
+      <w:r>
+        <w:rPr>
+          <w:b/>
+          <w:sz w:val="36"/>
+          <w:szCs w:val="36"/>
+        </w:rPr>
+        <w:t>:</w:t>
+      </w:r>
+    </w:p>
+    <w:p>
+      <w:pPr>
+        <w:rPr>
+          <w:b/>
           <w:sz w:val="24"/>
         </w:rPr>
       </w:pPr>
-      <w:r>
-        <w:rPr>
-          <w:b/>
+    </w:p>
+    <w:p>
+      <w:pPr>
+        <w:pStyle w:val="ListParagraph"/>
+        <w:numPr>
+          <w:ilvl w:val="0"/>
+          <w:numId w:val="6"/>
+        </w:numPr>
+        <w:rPr>
           <w:sz w:val="24"/>
-        </w:rPr>
-        <w:t>Technology used</w:t>
-      </w:r>
-      <w:bookmarkStart w:id="0" w:name="_GoBack"/>
-      <w:bookmarkEnd w:id="0"/>
-    </w:p>
-    <w:p>
-      <w:r>
-        <w:t xml:space="preserve">  Frontend-React JS</w:t>
-      </w:r>
-    </w:p>
-    <w:p>
-      <w:r>
-        <w:t xml:space="preserve">  Backend –</w:t>
+          <w:szCs w:val="24"/>
+        </w:rPr>
+      </w:pPr>
+      <w:r>
+        <w:rPr>
+          <w:sz w:val="24"/>
+          <w:szCs w:val="24"/>
+        </w:rPr>
+        <w:t>Frontend-React JS</w:t>
+      </w:r>
+    </w:p>
+    <w:p>
+      <w:pPr>
+        <w:pStyle w:val="ListParagraph"/>
+        <w:numPr>
+          <w:ilvl w:val="0"/>
+          <w:numId w:val="6"/>
+        </w:numPr>
+        <w:rPr>
+          <w:sz w:val="24"/>
+          <w:szCs w:val="24"/>
+        </w:rPr>
+      </w:pPr>
+      <w:r>
+        <w:rPr>
+          <w:sz w:val="24"/>
+          <w:szCs w:val="24"/>
+        </w:rPr>
+        <w:t>Backend –</w:t>
       </w:r>
       <w:proofErr w:type="spellStart"/>
       <w:r>
+        <w:rPr>
+          <w:sz w:val="24"/>
+          <w:szCs w:val="24"/>
+        </w:rPr>
         <w:t>Nodejs</w:t>
       </w:r>
       <w:proofErr w:type="spellEnd"/>
     </w:p>
     <w:p>
-      <w:r>
-        <w:t xml:space="preserve">  Database –</w:t>
+      <w:pPr>
+        <w:pStyle w:val="ListParagraph"/>
+        <w:numPr>
+          <w:ilvl w:val="0"/>
+          <w:numId w:val="6"/>
+        </w:numPr>
+        <w:rPr>
+          <w:sz w:val="24"/>
+          <w:szCs w:val="24"/>
+        </w:rPr>
+      </w:pPr>
+      <w:r>
+        <w:rPr>
+          <w:sz w:val="24"/>
+          <w:szCs w:val="24"/>
+        </w:rPr>
+        <w:t>Database –</w:t>
       </w:r>
       <w:proofErr w:type="spellStart"/>
       <w:r>
+        <w:rPr>
+          <w:sz w:val="24"/>
+          <w:szCs w:val="24"/>
+        </w:rPr>
         <w:t>Mongodb</w:t>
       </w:r>
       <w:proofErr w:type="spellEnd"/>
     </w:p>
-    <w:p>
-      <w:pPr>
-        <w:rPr>
-          <w:b/>
-        </w:rPr>
-      </w:pPr>
-      <w:r>
-        <w:rPr>
-          <w:b/>
-        </w:rPr>
-        <w:t>Database –</w:t>
+    <w:p/>
+    <w:p>
+      <w:pPr>
+        <w:pStyle w:val="ListParagraph"/>
+        <w:numPr>
+          <w:ilvl w:val="0"/>
+          <w:numId w:val="5"/>
+        </w:numPr>
+        <w:rPr>
+          <w:b/>
+          <w:sz w:val="36"/>
+          <w:szCs w:val="36"/>
+        </w:rPr>
+      </w:pPr>
+      <w:r>
+        <w:rPr>
+          <w:b/>
+          <w:sz w:val="36"/>
+          <w:szCs w:val="36"/>
+        </w:rPr>
+        <w:t>Database:</w:t>
+      </w:r>
+    </w:p>
+    <w:p>
+      <w:pPr>
+        <w:rPr>
+          <w:b/>
+        </w:rPr>
+      </w:pPr>
+    </w:p>
+    <w:p>
+      <w:pPr>
+        <w:jc w:val="center"/>
+        <w:rPr>
+          <w:b/>
+        </w:rPr>
+      </w:pPr>
+      <w:r>
+        <w:rPr>
+          <w:b/>
+        </w:rPr>
+        <w:t xml:space="preserve">+------------------+    </w:t>
+      </w:r>
+      <w:r>
+        <w:rPr>
+          <w:b/>
+        </w:rPr>
+        <w:tab/>
+        <w:t xml:space="preserve"> +------------------------------+</w:t>
+      </w:r>
+    </w:p>
+    <w:p>
+      <w:pPr>
+        <w:jc w:val="center"/>
+        <w:rPr>
+          <w:b/>
+        </w:rPr>
+      </w:pPr>
+      <w:r>
+        <w:rPr>
+          <w:b/>
+        </w:rPr>
+        <w:t xml:space="preserve">|      </w:t>
+      </w:r>
+      <w:proofErr w:type="gramStart"/>
+      <w:r>
+        <w:rPr>
+          <w:b/>
+        </w:rPr>
+        <w:t>notes</w:t>
+      </w:r>
+      <w:proofErr w:type="gramEnd"/>
+      <w:r>
+        <w:rPr>
+          <w:b/>
+        </w:rPr>
+        <w:t xml:space="preserve">       |       </w:t>
+      </w:r>
+      <w:r>
+        <w:rPr>
+          <w:b/>
+        </w:rPr>
+        <w:tab/>
+      </w:r>
+      <w:r>
+        <w:rPr>
+          <w:b/>
+        </w:rPr>
+        <w:t xml:space="preserve">|     users        </w:t>
+      </w:r>
+      <w:r>
+        <w:rPr>
+          <w:b/>
+        </w:rPr>
+        <w:tab/>
+      </w:r>
+      <w:r>
+        <w:rPr>
+          <w:b/>
+        </w:rPr>
+        <w:tab/>
+      </w:r>
+      <w:r>
+        <w:rPr>
+          <w:b/>
+        </w:rPr>
+        <w:t>|</w:t>
+      </w:r>
+    </w:p>
+    <w:p>
+      <w:pPr>
+        <w:jc w:val="center"/>
+        <w:rPr>
+          <w:b/>
+        </w:rPr>
+      </w:pPr>
+      <w:r>
+        <w:rPr>
+          <w:b/>
+        </w:rPr>
+        <w:t xml:space="preserve">+------------------+       </w:t>
+      </w:r>
+      <w:r>
+        <w:rPr>
+          <w:b/>
+        </w:rPr>
+        <w:tab/>
+        <w:t>+-------------------------------+</w:t>
+      </w:r>
+    </w:p>
+    <w:p>
+      <w:pPr>
+        <w:jc w:val="center"/>
+        <w:rPr>
+          <w:b/>
+        </w:rPr>
+      </w:pPr>
+      <w:r>
+        <w:rPr>
+          <w:b/>
+        </w:rPr>
+        <w:t xml:space="preserve">| </w:t>
+      </w:r>
+      <w:proofErr w:type="spellStart"/>
+      <w:r>
+        <w:rPr>
+          <w:b/>
+        </w:rPr>
+        <w:t>note_id</w:t>
+      </w:r>
+      <w:proofErr w:type="spellEnd"/>
+      <w:r>
+        <w:rPr>
+          <w:b/>
+        </w:rPr>
+        <w:t xml:space="preserve"> (PK)    </w:t>
+      </w:r>
+      <w:r>
+        <w:rPr>
+          <w:b/>
+        </w:rPr>
+        <w:t xml:space="preserve">       </w:t>
+      </w:r>
+      <w:r>
+        <w:rPr>
+          <w:b/>
+        </w:rPr>
+        <w:t xml:space="preserve">       | </w:t>
+      </w:r>
+      <w:proofErr w:type="spellStart"/>
+      <w:r>
+        <w:rPr>
+          <w:b/>
+        </w:rPr>
+        <w:t>user_id</w:t>
+      </w:r>
+      <w:proofErr w:type="spellEnd"/>
+      <w:r>
+        <w:rPr>
+          <w:b/>
+        </w:rPr>
+        <w:t xml:space="preserve"> (PK)     </w:t>
+      </w:r>
+      <w:r>
+        <w:rPr>
+          <w:b/>
+        </w:rPr>
+        <w:tab/>
+      </w:r>
+      <w:r>
+        <w:rPr>
+          <w:b/>
+        </w:rPr>
+        <w:t>|</w:t>
+      </w:r>
+    </w:p>
+    <w:p>
+      <w:pPr>
+        <w:jc w:val="center"/>
+        <w:rPr>
+          <w:b/>
+        </w:rPr>
+      </w:pPr>
+      <w:r>
+        <w:rPr>
+          <w:b/>
+        </w:rPr>
+        <w:t xml:space="preserve">| </w:t>
+      </w:r>
+      <w:proofErr w:type="gramStart"/>
+      <w:r>
+        <w:rPr>
+          <w:b/>
+        </w:rPr>
+        <w:t>title</w:t>
+      </w:r>
+      <w:proofErr w:type="gramEnd"/>
+      <w:r>
+        <w:rPr>
+          <w:b/>
+        </w:rPr>
+        <w:t xml:space="preserve">           </w:t>
+      </w:r>
+      <w:r>
+        <w:rPr>
+          <w:b/>
+        </w:rPr>
+        <w:t xml:space="preserve">   </w:t>
+      </w:r>
+      <w:r>
+        <w:rPr>
+          <w:b/>
+        </w:rPr>
+        <w:t xml:space="preserve"> |       </w:t>
+      </w:r>
+      <w:r>
+        <w:rPr>
+          <w:b/>
+        </w:rPr>
+        <w:tab/>
+      </w:r>
+      <w:r>
+        <w:rPr>
+          <w:b/>
+        </w:rPr>
+        <w:t xml:space="preserve">| username       </w:t>
+      </w:r>
+      <w:r>
+        <w:rPr>
+          <w:b/>
+        </w:rPr>
+        <w:tab/>
+      </w:r>
+      <w:r>
+        <w:rPr>
+          <w:b/>
+        </w:rPr>
+        <w:tab/>
+      </w:r>
+      <w:r>
+        <w:rPr>
+          <w:b/>
+        </w:rPr>
+        <w:t>|</w:t>
+      </w:r>
+    </w:p>
+    <w:p>
+      <w:pPr>
+        <w:jc w:val="center"/>
+        <w:rPr>
+          <w:b/>
+        </w:rPr>
+      </w:pPr>
+      <w:r>
+        <w:rPr>
+          <w:b/>
+        </w:rPr>
+        <w:t xml:space="preserve">| </w:t>
+      </w:r>
+      <w:proofErr w:type="gramStart"/>
+      <w:r>
+        <w:rPr>
+          <w:b/>
+        </w:rPr>
+        <w:t>content</w:t>
+      </w:r>
+      <w:proofErr w:type="gramEnd"/>
+      <w:r>
+        <w:rPr>
+          <w:b/>
+        </w:rPr>
+        <w:t xml:space="preserve">        </w:t>
+      </w:r>
+      <w:r>
+        <w:rPr>
+          <w:b/>
+        </w:rPr>
+        <w:t xml:space="preserve">|       </w:t>
+      </w:r>
+      <w:r>
+        <w:rPr>
+          <w:b/>
+        </w:rPr>
+        <w:tab/>
+      </w:r>
+      <w:r>
+        <w:rPr>
+          <w:b/>
+        </w:rPr>
+        <w:t xml:space="preserve">| email           </w:t>
+      </w:r>
+      <w:r>
+        <w:rPr>
+          <w:b/>
+        </w:rPr>
+        <w:tab/>
+      </w:r>
+      <w:r>
+        <w:rPr>
+          <w:b/>
+        </w:rPr>
+        <w:t xml:space="preserve"> </w:t>
+      </w:r>
+      <w:r>
+        <w:rPr>
+          <w:b/>
+        </w:rPr>
+        <w:tab/>
+      </w:r>
+      <w:r>
+        <w:rPr>
+          <w:b/>
+        </w:rPr>
+        <w:t>|</w:t>
+      </w:r>
+    </w:p>
+    <w:p>
+      <w:pPr>
+        <w:jc w:val="center"/>
+        <w:rPr>
+          <w:b/>
+        </w:rPr>
+      </w:pPr>
+      <w:r>
+        <w:rPr>
+          <w:b/>
+        </w:rPr>
+        <w:t xml:space="preserve">| </w:t>
+      </w:r>
+      <w:proofErr w:type="spellStart"/>
+      <w:r>
+        <w:rPr>
+          <w:b/>
+        </w:rPr>
+        <w:t>created_at</w:t>
+      </w:r>
+      <w:proofErr w:type="spellEnd"/>
+      <w:r>
+        <w:rPr>
+          <w:b/>
+        </w:rPr>
+        <w:t xml:space="preserve">   |    </w:t>
+      </w:r>
+      <w:r>
+        <w:rPr>
+          <w:b/>
+        </w:rPr>
+        <w:tab/>
+      </w:r>
+      <w:r>
+        <w:rPr>
+          <w:b/>
+        </w:rPr>
+        <w:t xml:space="preserve">| password         </w:t>
+      </w:r>
+      <w:r>
+        <w:rPr>
+          <w:b/>
+        </w:rPr>
+        <w:tab/>
+      </w:r>
+      <w:r>
+        <w:rPr>
+          <w:b/>
+        </w:rPr>
+        <w:t>|</w:t>
+      </w:r>
+    </w:p>
+    <w:p>
+      <w:pPr>
+        <w:jc w:val="center"/>
+        <w:rPr>
+          <w:b/>
+        </w:rPr>
+      </w:pPr>
+      <w:r>
+        <w:rPr>
+          <w:b/>
+        </w:rPr>
+        <w:t xml:space="preserve">| </w:t>
+      </w:r>
+      <w:proofErr w:type="gramStart"/>
+      <w:r>
+        <w:rPr>
+          <w:b/>
+        </w:rPr>
+        <w:t>tags</w:t>
+      </w:r>
+      <w:proofErr w:type="gramEnd"/>
+      <w:r>
+        <w:rPr>
+          <w:b/>
+        </w:rPr>
+        <w:t xml:space="preserve">             </w:t>
+      </w:r>
+      <w:r>
+        <w:rPr>
+          <w:b/>
+        </w:rPr>
+        <w:t xml:space="preserve">  </w:t>
+      </w:r>
+      <w:r>
+        <w:rPr>
+          <w:b/>
+        </w:rPr>
+        <w:t xml:space="preserve">|       </w:t>
+      </w:r>
+      <w:r>
+        <w:rPr>
+          <w:b/>
+        </w:rPr>
+        <w:tab/>
+      </w:r>
+      <w:r>
+        <w:rPr>
+          <w:b/>
+        </w:rPr>
+        <w:t xml:space="preserve">| </w:t>
+      </w:r>
+      <w:proofErr w:type="spellStart"/>
+      <w:r>
+        <w:rPr>
+          <w:b/>
+        </w:rPr>
+        <w:t>first_name</w:t>
+      </w:r>
+      <w:proofErr w:type="spellEnd"/>
+      <w:r>
+        <w:rPr>
+          <w:b/>
+        </w:rPr>
+        <w:t xml:space="preserve">       </w:t>
+      </w:r>
+      <w:r>
+        <w:rPr>
+          <w:b/>
+        </w:rPr>
+        <w:tab/>
+      </w:r>
+      <w:r>
+        <w:rPr>
+          <w:b/>
+        </w:rPr>
+        <w:t>|</w:t>
+      </w:r>
+    </w:p>
+    <w:p>
+      <w:pPr>
+        <w:jc w:val="center"/>
+        <w:rPr>
+          <w:b/>
+        </w:rPr>
+      </w:pPr>
+      <w:r>
+        <w:rPr>
+          <w:b/>
+        </w:rPr>
+        <w:t>| attachments</w:t>
+      </w:r>
+      <w:r>
+        <w:rPr>
+          <w:b/>
+        </w:rPr>
+        <w:t xml:space="preserve">|      </w:t>
+      </w:r>
+      <w:r>
+        <w:rPr>
+          <w:b/>
+        </w:rPr>
+        <w:tab/>
+      </w:r>
+      <w:r>
+        <w:rPr>
+          <w:b/>
+        </w:rPr>
+        <w:t xml:space="preserve">| </w:t>
+      </w:r>
+      <w:proofErr w:type="spellStart"/>
+      <w:r>
+        <w:rPr>
+          <w:b/>
+        </w:rPr>
+        <w:t>last_name</w:t>
+      </w:r>
+      <w:proofErr w:type="spellEnd"/>
+      <w:r>
+        <w:rPr>
+          <w:b/>
+        </w:rPr>
+        <w:t xml:space="preserve">        </w:t>
+      </w:r>
+      <w:r>
+        <w:rPr>
+          <w:b/>
+        </w:rPr>
+        <w:tab/>
+      </w:r>
+      <w:r>
+        <w:rPr>
+          <w:b/>
+        </w:rPr>
+        <w:t>|</w:t>
+      </w:r>
+    </w:p>
+    <w:p>
+      <w:pPr>
+        <w:jc w:val="center"/>
+        <w:rPr>
+          <w:b/>
+        </w:rPr>
+      </w:pPr>
+      <w:r>
+        <w:rPr>
+          <w:b/>
+        </w:rPr>
+        <w:t xml:space="preserve">+------------------+       </w:t>
+      </w:r>
+      <w:r>
+        <w:rPr>
+          <w:b/>
+        </w:rPr>
+        <w:tab/>
+      </w:r>
+      <w:r>
+        <w:rPr>
+          <w:b/>
+        </w:rPr>
+        <w:t xml:space="preserve">| </w:t>
+      </w:r>
+      <w:proofErr w:type="spellStart"/>
+      <w:r>
+        <w:rPr>
+          <w:b/>
+        </w:rPr>
+        <w:t>date_of_birth</w:t>
+      </w:r>
+      <w:proofErr w:type="spellEnd"/>
+      <w:r>
+        <w:rPr>
+          <w:b/>
+        </w:rPr>
+        <w:t xml:space="preserve">    </w:t>
+      </w:r>
+      <w:r>
+        <w:rPr>
+          <w:b/>
+        </w:rPr>
+        <w:tab/>
+      </w:r>
+      <w:r>
+        <w:rPr>
+          <w:b/>
+        </w:rPr>
+        <w:t>|</w:t>
+      </w:r>
+    </w:p>
+    <w:p>
+      <w:pPr>
+        <w:ind w:left="2160"/>
+        <w:jc w:val="center"/>
+        <w:rPr>
+          <w:b/>
+        </w:rPr>
+      </w:pPr>
+      <w:r>
+        <w:rPr>
+          <w:b/>
+        </w:rPr>
+        <w:t xml:space="preserve">| </w:t>
+      </w:r>
+      <w:proofErr w:type="spellStart"/>
+      <w:r>
+        <w:rPr>
+          <w:b/>
+        </w:rPr>
+        <w:t>profile_image</w:t>
+      </w:r>
+      <w:proofErr w:type="spellEnd"/>
+      <w:r>
+        <w:rPr>
+          <w:b/>
+        </w:rPr>
+        <w:t xml:space="preserve">    </w:t>
+      </w:r>
+      <w:r>
+        <w:rPr>
+          <w:b/>
+        </w:rPr>
+        <w:tab/>
+      </w:r>
+      <w:r>
+        <w:rPr>
+          <w:b/>
+        </w:rPr>
+        <w:t>|</w:t>
+      </w:r>
+    </w:p>
+    <w:p>
+      <w:pPr>
+        <w:ind w:left="2160"/>
+        <w:jc w:val="center"/>
+        <w:rPr>
+          <w:b/>
+        </w:rPr>
+      </w:pPr>
+      <w:r>
+        <w:rPr>
+          <w:b/>
+        </w:rPr>
+        <w:lastRenderedPageBreak/>
+        <w:t xml:space="preserve">| </w:t>
+      </w:r>
+      <w:proofErr w:type="spellStart"/>
+      <w:r>
+        <w:rPr>
+          <w:b/>
+        </w:rPr>
+        <w:t>created_at</w:t>
+      </w:r>
+      <w:proofErr w:type="spellEnd"/>
+      <w:r>
+        <w:rPr>
+          <w:b/>
+        </w:rPr>
+        <w:t xml:space="preserve">       </w:t>
+      </w:r>
+      <w:r>
+        <w:rPr>
+          <w:b/>
+        </w:rPr>
+        <w:tab/>
+      </w:r>
+      <w:r>
+        <w:rPr>
+          <w:b/>
+        </w:rPr>
+        <w:t>|</w:t>
+      </w:r>
+    </w:p>
+    <w:p>
+      <w:pPr>
+        <w:ind w:left="2160"/>
+        <w:jc w:val="center"/>
+        <w:rPr>
+          <w:b/>
+        </w:rPr>
+      </w:pPr>
+      <w:r>
+        <w:rPr>
+          <w:b/>
+        </w:rPr>
+        <w:t xml:space="preserve">| </w:t>
+      </w:r>
+      <w:proofErr w:type="spellStart"/>
+      <w:r>
+        <w:rPr>
+          <w:b/>
+        </w:rPr>
+        <w:t>last_login_at</w:t>
+      </w:r>
+      <w:proofErr w:type="spellEnd"/>
+      <w:r>
+        <w:rPr>
+          <w:b/>
+        </w:rPr>
+        <w:t xml:space="preserve">    </w:t>
+      </w:r>
+      <w:r>
+        <w:rPr>
+          <w:b/>
+        </w:rPr>
+        <w:tab/>
+      </w:r>
+      <w:r>
+        <w:rPr>
+          <w:b/>
+        </w:rPr>
+        <w:t>|</w:t>
+      </w:r>
+    </w:p>
+    <w:p>
+      <w:pPr>
+        <w:ind w:left="2160"/>
+        <w:jc w:val="center"/>
+        <w:rPr>
+          <w:b/>
+        </w:rPr>
+      </w:pPr>
+      <w:r>
+        <w:rPr>
+          <w:b/>
+        </w:rPr>
+        <w:t xml:space="preserve">| </w:t>
+      </w:r>
+      <w:proofErr w:type="spellStart"/>
+      <w:r>
+        <w:rPr>
+          <w:b/>
+        </w:rPr>
+        <w:t>is_active</w:t>
+      </w:r>
+      <w:proofErr w:type="spellEnd"/>
+      <w:r>
+        <w:rPr>
+          <w:b/>
+        </w:rPr>
+        <w:t xml:space="preserve">        </w:t>
+      </w:r>
+      <w:r>
+        <w:rPr>
+          <w:b/>
+        </w:rPr>
+        <w:tab/>
+      </w:r>
+      <w:r>
+        <w:rPr>
+          <w:b/>
+        </w:rPr>
+        <w:tab/>
+      </w:r>
+      <w:r>
+        <w:rPr>
+          <w:b/>
+        </w:rPr>
+        <w:t>|</w:t>
+      </w:r>
+    </w:p>
+    <w:p>
+      <w:pPr>
+        <w:ind w:left="2160"/>
+        <w:jc w:val="center"/>
+        <w:rPr>
+          <w:b/>
+        </w:rPr>
+      </w:pPr>
+      <w:r>
+        <w:rPr>
+          <w:b/>
+        </w:rPr>
+        <w:t xml:space="preserve">| </w:t>
+      </w:r>
+      <w:proofErr w:type="gramStart"/>
+      <w:r>
+        <w:rPr>
+          <w:b/>
+        </w:rPr>
+        <w:t>roles</w:t>
+      </w:r>
+      <w:proofErr w:type="gramEnd"/>
+      <w:r>
+        <w:rPr>
+          <w:b/>
+        </w:rPr>
+        <w:t xml:space="preserve">            </w:t>
+      </w:r>
+      <w:r>
+        <w:rPr>
+          <w:b/>
+        </w:rPr>
+        <w:tab/>
+      </w:r>
+      <w:r>
+        <w:rPr>
+          <w:b/>
+        </w:rPr>
+        <w:tab/>
+      </w:r>
+      <w:r>
+        <w:rPr>
+          <w:b/>
+        </w:rPr>
+        <w:t>|</w:t>
+      </w:r>
+    </w:p>
+    <w:p>
+      <w:pPr>
+        <w:ind w:left="2160"/>
+        <w:jc w:val="center"/>
+        <w:rPr>
+          <w:b/>
+        </w:rPr>
+      </w:pPr>
+      <w:r>
+        <w:rPr>
+          <w:b/>
+        </w:rPr>
+        <w:t>+------------------------------+</w:t>
       </w:r>
     </w:p>
     <w:p>
@@ -196,8 +1137,8 @@
 </file>
 
 <file path=word/numbering.xml><?xml version="1.0" encoding="utf-8"?>
-<w:numbering xmlns:wpc="http://schemas.microsoft.com/office/word/2010/wordprocessingCanvas" xmlns:cx="http://schemas.microsoft.com/office/drawing/2014/chartex" xmlns:cx1="http://schemas.microsoft.com/office/drawing/2015/9/8/chartex" xmlns:mc="http://schemas.openxmlformats.org/markup-compatibility/2006" xmlns:o="urn:schemas-microsoft-com:office:office" xmlns:r="http://schemas.openxmlformats.org/officeDocument/2006/relationships" xmlns:m="http://schemas.openxmlformats.org/officeDocument/2006/math" xmlns:v="urn:schemas-microsoft-com:vml" xmlns:wp14="http://schemas.microsoft.com/office/word/2010/wordprocessingDrawing" xmlns:wp="http://schemas.openxmlformats.org/drawingml/2006/wordprocessingDrawing" xmlns:w10="urn:schemas-microsoft-com:office:word" xmlns:w="http://schemas.openxmlformats.org/wordprocessingml/2006/main" xmlns:w14="http://schemas.microsoft.com/office/word/2010/wordml" xmlns:w15="http://schemas.microsoft.com/office/word/2012/wordml" xmlns:w16se="http://schemas.microsoft.com/office/word/2015/wordml/symex" xmlns:wpg="http://schemas.microsoft.com/office/word/2010/wordprocessingGroup" xmlns:wpi="http://schemas.microsoft.com/office/word/2010/wordprocessingInk" xmlns:wne="http://schemas.microsoft.com/office/word/2006/wordml" xmlns:wps="http://schemas.microsoft.com/office/word/2010/wordprocessingShape" mc:Ignorable="w14 w15 w16se wp14">
-  <w:abstractNum w:abstractNumId="0" w15:restartNumberingAfterBreak="0">
+<w:numbering xmlns:wpc="http://schemas.microsoft.com/office/word/2010/wordprocessingCanvas" xmlns:mc="http://schemas.openxmlformats.org/markup-compatibility/2006" xmlns:o="urn:schemas-microsoft-com:office:office" xmlns:r="http://schemas.openxmlformats.org/officeDocument/2006/relationships" xmlns:m="http://schemas.openxmlformats.org/officeDocument/2006/math" xmlns:v="urn:schemas-microsoft-com:vml" xmlns:wp14="http://schemas.microsoft.com/office/word/2010/wordprocessingDrawing" xmlns:wp="http://schemas.openxmlformats.org/drawingml/2006/wordprocessingDrawing" xmlns:w10="urn:schemas-microsoft-com:office:word" xmlns:w="http://schemas.openxmlformats.org/wordprocessingml/2006/main" xmlns:w14="http://schemas.microsoft.com/office/word/2010/wordml" xmlns:w15="http://schemas.microsoft.com/office/word/2012/wordml" xmlns:wpg="http://schemas.microsoft.com/office/word/2010/wordprocessingGroup" xmlns:wpi="http://schemas.microsoft.com/office/word/2010/wordprocessingInk" xmlns:wne="http://schemas.microsoft.com/office/word/2006/wordml" xmlns:wps="http://schemas.microsoft.com/office/word/2010/wordprocessingShape" mc:Ignorable="w14 w15 wp14">
+  <w:abstractNum w:abstractNumId="0">
     <w:nsid w:val="17D746B1"/>
     <w:multiLevelType w:val="hybridMultilevel"/>
     <w:tmpl w:val="ABFC6F7A"/>
@@ -309,16 +1250,467 @@
       </w:rPr>
     </w:lvl>
   </w:abstractNum>
-  <w:abstractNum w:abstractNumId="1" w15:restartNumberingAfterBreak="0">
+  <w:abstractNum w:abstractNumId="1">
+    <w:nsid w:val="28DC4888"/>
+    <w:multiLevelType w:val="hybridMultilevel"/>
+    <w:tmpl w:val="B32423D0"/>
+    <w:lvl w:ilvl="0" w:tplc="B30C4480">
+      <w:numFmt w:val="bullet"/>
+      <w:lvlText w:val="-"/>
+      <w:lvlJc w:val="left"/>
+      <w:pPr>
+        <w:ind w:left="720" w:hanging="360"/>
+      </w:pPr>
+      <w:rPr>
+        <w:rFonts w:ascii="Calibri" w:eastAsiaTheme="minorHAnsi" w:hAnsi="Calibri" w:cs="Calibri" w:hint="default"/>
+      </w:rPr>
+    </w:lvl>
+    <w:lvl w:ilvl="1" w:tplc="40090003" w:tentative="1">
+      <w:start w:val="1"/>
+      <w:numFmt w:val="bullet"/>
+      <w:lvlText w:val="o"/>
+      <w:lvlJc w:val="left"/>
+      <w:pPr>
+        <w:ind w:left="1440" w:hanging="360"/>
+      </w:pPr>
+      <w:rPr>
+        <w:rFonts w:ascii="Courier New" w:hAnsi="Courier New" w:cs="Courier New" w:hint="default"/>
+      </w:rPr>
+    </w:lvl>
+    <w:lvl w:ilvl="2" w:tplc="40090005" w:tentative="1">
+      <w:start w:val="1"/>
+      <w:numFmt w:val="bullet"/>
+      <w:lvlText w:val=""/>
+      <w:lvlJc w:val="left"/>
+      <w:pPr>
+        <w:ind w:left="2160" w:hanging="360"/>
+      </w:pPr>
+      <w:rPr>
+        <w:rFonts w:ascii="Wingdings" w:hAnsi="Wingdings" w:hint="default"/>
+      </w:rPr>
+    </w:lvl>
+    <w:lvl w:ilvl="3" w:tplc="40090001" w:tentative="1">
+      <w:start w:val="1"/>
+      <w:numFmt w:val="bullet"/>
+      <w:lvlText w:val=""/>
+      <w:lvlJc w:val="left"/>
+      <w:pPr>
+        <w:ind w:left="2880" w:hanging="360"/>
+      </w:pPr>
+      <w:rPr>
+        <w:rFonts w:ascii="Symbol" w:hAnsi="Symbol" w:hint="default"/>
+      </w:rPr>
+    </w:lvl>
+    <w:lvl w:ilvl="4" w:tplc="40090003" w:tentative="1">
+      <w:start w:val="1"/>
+      <w:numFmt w:val="bullet"/>
+      <w:lvlText w:val="o"/>
+      <w:lvlJc w:val="left"/>
+      <w:pPr>
+        <w:ind w:left="3600" w:hanging="360"/>
+      </w:pPr>
+      <w:rPr>
+        <w:rFonts w:ascii="Courier New" w:hAnsi="Courier New" w:cs="Courier New" w:hint="default"/>
+      </w:rPr>
+    </w:lvl>
+    <w:lvl w:ilvl="5" w:tplc="40090005" w:tentative="1">
+      <w:start w:val="1"/>
+      <w:numFmt w:val="bullet"/>
+      <w:lvlText w:val=""/>
+      <w:lvlJc w:val="left"/>
+      <w:pPr>
+        <w:ind w:left="4320" w:hanging="360"/>
+      </w:pPr>
+      <w:rPr>
+        <w:rFonts w:ascii="Wingdings" w:hAnsi="Wingdings" w:hint="default"/>
+      </w:rPr>
+    </w:lvl>
+    <w:lvl w:ilvl="6" w:tplc="40090001" w:tentative="1">
+      <w:start w:val="1"/>
+      <w:numFmt w:val="bullet"/>
+      <w:lvlText w:val=""/>
+      <w:lvlJc w:val="left"/>
+      <w:pPr>
+        <w:ind w:left="5040" w:hanging="360"/>
+      </w:pPr>
+      <w:rPr>
+        <w:rFonts w:ascii="Symbol" w:hAnsi="Symbol" w:hint="default"/>
+      </w:rPr>
+    </w:lvl>
+    <w:lvl w:ilvl="7" w:tplc="40090003" w:tentative="1">
+      <w:start w:val="1"/>
+      <w:numFmt w:val="bullet"/>
+      <w:lvlText w:val="o"/>
+      <w:lvlJc w:val="left"/>
+      <w:pPr>
+        <w:ind w:left="5760" w:hanging="360"/>
+      </w:pPr>
+      <w:rPr>
+        <w:rFonts w:ascii="Courier New" w:hAnsi="Courier New" w:cs="Courier New" w:hint="default"/>
+      </w:rPr>
+    </w:lvl>
+    <w:lvl w:ilvl="8" w:tplc="40090005" w:tentative="1">
+      <w:start w:val="1"/>
+      <w:numFmt w:val="bullet"/>
+      <w:lvlText w:val=""/>
+      <w:lvlJc w:val="left"/>
+      <w:pPr>
+        <w:ind w:left="6480" w:hanging="360"/>
+      </w:pPr>
+      <w:rPr>
+        <w:rFonts w:ascii="Wingdings" w:hAnsi="Wingdings" w:hint="default"/>
+      </w:rPr>
+    </w:lvl>
+  </w:abstractNum>
+  <w:abstractNum w:abstractNumId="2">
+    <w:nsid w:val="30B554B8"/>
+    <w:multiLevelType w:val="hybridMultilevel"/>
+    <w:tmpl w:val="AAECB27E"/>
+    <w:lvl w:ilvl="0" w:tplc="40090001">
+      <w:start w:val="1"/>
+      <w:numFmt w:val="bullet"/>
+      <w:lvlText w:val=""/>
+      <w:lvlJc w:val="left"/>
+      <w:pPr>
+        <w:ind w:left="780" w:hanging="360"/>
+      </w:pPr>
+      <w:rPr>
+        <w:rFonts w:ascii="Symbol" w:hAnsi="Symbol" w:hint="default"/>
+      </w:rPr>
+    </w:lvl>
+    <w:lvl w:ilvl="1" w:tplc="40090003" w:tentative="1">
+      <w:start w:val="1"/>
+      <w:numFmt w:val="bullet"/>
+      <w:lvlText w:val="o"/>
+      <w:lvlJc w:val="left"/>
+      <w:pPr>
+        <w:ind w:left="1500" w:hanging="360"/>
+      </w:pPr>
+      <w:rPr>
+        <w:rFonts w:ascii="Courier New" w:hAnsi="Courier New" w:cs="Courier New" w:hint="default"/>
+      </w:rPr>
+    </w:lvl>
+    <w:lvl w:ilvl="2" w:tplc="40090005" w:tentative="1">
+      <w:start w:val="1"/>
+      <w:numFmt w:val="bullet"/>
+      <w:lvlText w:val=""/>
+      <w:lvlJc w:val="left"/>
+      <w:pPr>
+        <w:ind w:left="2220" w:hanging="360"/>
+      </w:pPr>
+      <w:rPr>
+        <w:rFonts w:ascii="Wingdings" w:hAnsi="Wingdings" w:hint="default"/>
+      </w:rPr>
+    </w:lvl>
+    <w:lvl w:ilvl="3" w:tplc="40090001" w:tentative="1">
+      <w:start w:val="1"/>
+      <w:numFmt w:val="bullet"/>
+      <w:lvlText w:val=""/>
+      <w:lvlJc w:val="left"/>
+      <w:pPr>
+        <w:ind w:left="2940" w:hanging="360"/>
+      </w:pPr>
+      <w:rPr>
+        <w:rFonts w:ascii="Symbol" w:hAnsi="Symbol" w:hint="default"/>
+      </w:rPr>
+    </w:lvl>
+    <w:lvl w:ilvl="4" w:tplc="40090003" w:tentative="1">
+      <w:start w:val="1"/>
+      <w:numFmt w:val="bullet"/>
+      <w:lvlText w:val="o"/>
+      <w:lvlJc w:val="left"/>
+      <w:pPr>
+        <w:ind w:left="3660" w:hanging="360"/>
+      </w:pPr>
+      <w:rPr>
+        <w:rFonts w:ascii="Courier New" w:hAnsi="Courier New" w:cs="Courier New" w:hint="default"/>
+      </w:rPr>
+    </w:lvl>
+    <w:lvl w:ilvl="5" w:tplc="40090005" w:tentative="1">
+      <w:start w:val="1"/>
+      <w:numFmt w:val="bullet"/>
+      <w:lvlText w:val=""/>
+      <w:lvlJc w:val="left"/>
+      <w:pPr>
+        <w:ind w:left="4380" w:hanging="360"/>
+      </w:pPr>
+      <w:rPr>
+        <w:rFonts w:ascii="Wingdings" w:hAnsi="Wingdings" w:hint="default"/>
+      </w:rPr>
+    </w:lvl>
+    <w:lvl w:ilvl="6" w:tplc="40090001" w:tentative="1">
+      <w:start w:val="1"/>
+      <w:numFmt w:val="bullet"/>
+      <w:lvlText w:val=""/>
+      <w:lvlJc w:val="left"/>
+      <w:pPr>
+        <w:ind w:left="5100" w:hanging="360"/>
+      </w:pPr>
+      <w:rPr>
+        <w:rFonts w:ascii="Symbol" w:hAnsi="Symbol" w:hint="default"/>
+      </w:rPr>
+    </w:lvl>
+    <w:lvl w:ilvl="7" w:tplc="40090003" w:tentative="1">
+      <w:start w:val="1"/>
+      <w:numFmt w:val="bullet"/>
+      <w:lvlText w:val="o"/>
+      <w:lvlJc w:val="left"/>
+      <w:pPr>
+        <w:ind w:left="5820" w:hanging="360"/>
+      </w:pPr>
+      <w:rPr>
+        <w:rFonts w:ascii="Courier New" w:hAnsi="Courier New" w:cs="Courier New" w:hint="default"/>
+      </w:rPr>
+    </w:lvl>
+    <w:lvl w:ilvl="8" w:tplc="40090005" w:tentative="1">
+      <w:start w:val="1"/>
+      <w:numFmt w:val="bullet"/>
+      <w:lvlText w:val=""/>
+      <w:lvlJc w:val="left"/>
+      <w:pPr>
+        <w:ind w:left="6540" w:hanging="360"/>
+      </w:pPr>
+      <w:rPr>
+        <w:rFonts w:ascii="Wingdings" w:hAnsi="Wingdings" w:hint="default"/>
+      </w:rPr>
+    </w:lvl>
+  </w:abstractNum>
+  <w:abstractNum w:abstractNumId="3">
+    <w:nsid w:val="32593A3C"/>
+    <w:multiLevelType w:val="hybridMultilevel"/>
+    <w:tmpl w:val="A746C75E"/>
+    <w:lvl w:ilvl="0" w:tplc="40090001">
+      <w:start w:val="1"/>
+      <w:numFmt w:val="bullet"/>
+      <w:lvlText w:val=""/>
+      <w:lvlJc w:val="left"/>
+      <w:pPr>
+        <w:ind w:left="720" w:hanging="360"/>
+      </w:pPr>
+      <w:rPr>
+        <w:rFonts w:ascii="Symbol" w:hAnsi="Symbol" w:hint="default"/>
+      </w:rPr>
+    </w:lvl>
+    <w:lvl w:ilvl="1" w:tplc="40090003" w:tentative="1">
+      <w:start w:val="1"/>
+      <w:numFmt w:val="bullet"/>
+      <w:lvlText w:val="o"/>
+      <w:lvlJc w:val="left"/>
+      <w:pPr>
+        <w:ind w:left="1440" w:hanging="360"/>
+      </w:pPr>
+      <w:rPr>
+        <w:rFonts w:ascii="Courier New" w:hAnsi="Courier New" w:cs="Courier New" w:hint="default"/>
+      </w:rPr>
+    </w:lvl>
+    <w:lvl w:ilvl="2" w:tplc="40090005" w:tentative="1">
+      <w:start w:val="1"/>
+      <w:numFmt w:val="bullet"/>
+      <w:lvlText w:val=""/>
+      <w:lvlJc w:val="left"/>
+      <w:pPr>
+        <w:ind w:left="2160" w:hanging="360"/>
+      </w:pPr>
+      <w:rPr>
+        <w:rFonts w:ascii="Wingdings" w:hAnsi="Wingdings" w:hint="default"/>
+      </w:rPr>
+    </w:lvl>
+    <w:lvl w:ilvl="3" w:tplc="40090001" w:tentative="1">
+      <w:start w:val="1"/>
+      <w:numFmt w:val="bullet"/>
+      <w:lvlText w:val=""/>
+      <w:lvlJc w:val="left"/>
+      <w:pPr>
+        <w:ind w:left="2880" w:hanging="360"/>
+      </w:pPr>
+      <w:rPr>
+        <w:rFonts w:ascii="Symbol" w:hAnsi="Symbol" w:hint="default"/>
+      </w:rPr>
+    </w:lvl>
+    <w:lvl w:ilvl="4" w:tplc="40090003" w:tentative="1">
+      <w:start w:val="1"/>
+      <w:numFmt w:val="bullet"/>
+      <w:lvlText w:val="o"/>
+      <w:lvlJc w:val="left"/>
+      <w:pPr>
+        <w:ind w:left="3600" w:hanging="360"/>
+      </w:pPr>
+      <w:rPr>
+        <w:rFonts w:ascii="Courier New" w:hAnsi="Courier New" w:cs="Courier New" w:hint="default"/>
+      </w:rPr>
+    </w:lvl>
+    <w:lvl w:ilvl="5" w:tplc="40090005" w:tentative="1">
+      <w:start w:val="1"/>
+      <w:numFmt w:val="bullet"/>
+      <w:lvlText w:val=""/>
+      <w:lvlJc w:val="left"/>
+      <w:pPr>
+        <w:ind w:left="4320" w:hanging="360"/>
+      </w:pPr>
+      <w:rPr>
+        <w:rFonts w:ascii="Wingdings" w:hAnsi="Wingdings" w:hint="default"/>
+      </w:rPr>
+    </w:lvl>
+    <w:lvl w:ilvl="6" w:tplc="40090001" w:tentative="1">
+      <w:start w:val="1"/>
+      <w:numFmt w:val="bullet"/>
+      <w:lvlText w:val=""/>
+      <w:lvlJc w:val="left"/>
+      <w:pPr>
+        <w:ind w:left="5040" w:hanging="360"/>
+      </w:pPr>
+      <w:rPr>
+        <w:rFonts w:ascii="Symbol" w:hAnsi="Symbol" w:hint="default"/>
+      </w:rPr>
+    </w:lvl>
+    <w:lvl w:ilvl="7" w:tplc="40090003" w:tentative="1">
+      <w:start w:val="1"/>
+      <w:numFmt w:val="bullet"/>
+      <w:lvlText w:val="o"/>
+      <w:lvlJc w:val="left"/>
+      <w:pPr>
+        <w:ind w:left="5760" w:hanging="360"/>
+      </w:pPr>
+      <w:rPr>
+        <w:rFonts w:ascii="Courier New" w:hAnsi="Courier New" w:cs="Courier New" w:hint="default"/>
+      </w:rPr>
+    </w:lvl>
+    <w:lvl w:ilvl="8" w:tplc="40090005" w:tentative="1">
+      <w:start w:val="1"/>
+      <w:numFmt w:val="bullet"/>
+      <w:lvlText w:val=""/>
+      <w:lvlJc w:val="left"/>
+      <w:pPr>
+        <w:ind w:left="6480" w:hanging="360"/>
+      </w:pPr>
+      <w:rPr>
+        <w:rFonts w:ascii="Wingdings" w:hAnsi="Wingdings" w:hint="default"/>
+      </w:rPr>
+    </w:lvl>
+  </w:abstractNum>
+  <w:abstractNum w:abstractNumId="4">
+    <w:nsid w:val="3BAE4FB3"/>
+    <w:multiLevelType w:val="hybridMultilevel"/>
+    <w:tmpl w:val="76F4D0A4"/>
+    <w:lvl w:ilvl="0" w:tplc="40090001">
+      <w:start w:val="1"/>
+      <w:numFmt w:val="bullet"/>
+      <w:lvlText w:val=""/>
+      <w:lvlJc w:val="left"/>
+      <w:pPr>
+        <w:ind w:left="720" w:hanging="360"/>
+      </w:pPr>
+      <w:rPr>
+        <w:rFonts w:ascii="Symbol" w:hAnsi="Symbol" w:hint="default"/>
+      </w:rPr>
+    </w:lvl>
+    <w:lvl w:ilvl="1" w:tplc="40090003" w:tentative="1">
+      <w:start w:val="1"/>
+      <w:numFmt w:val="bullet"/>
+      <w:lvlText w:val="o"/>
+      <w:lvlJc w:val="left"/>
+      <w:pPr>
+        <w:ind w:left="1440" w:hanging="360"/>
+      </w:pPr>
+      <w:rPr>
+        <w:rFonts w:ascii="Courier New" w:hAnsi="Courier New" w:cs="Courier New" w:hint="default"/>
+      </w:rPr>
+    </w:lvl>
+    <w:lvl w:ilvl="2" w:tplc="40090005" w:tentative="1">
+      <w:start w:val="1"/>
+      <w:numFmt w:val="bullet"/>
+      <w:lvlText w:val=""/>
+      <w:lvlJc w:val="left"/>
+      <w:pPr>
+        <w:ind w:left="2160" w:hanging="360"/>
+      </w:pPr>
+      <w:rPr>
+        <w:rFonts w:ascii="Wingdings" w:hAnsi="Wingdings" w:hint="default"/>
+      </w:rPr>
+    </w:lvl>
+    <w:lvl w:ilvl="3" w:tplc="40090001" w:tentative="1">
+      <w:start w:val="1"/>
+      <w:numFmt w:val="bullet"/>
+      <w:lvlText w:val=""/>
+      <w:lvlJc w:val="left"/>
+      <w:pPr>
+        <w:ind w:left="2880" w:hanging="360"/>
+      </w:pPr>
+      <w:rPr>
+        <w:rFonts w:ascii="Symbol" w:hAnsi="Symbol" w:hint="default"/>
+      </w:rPr>
+    </w:lvl>
+    <w:lvl w:ilvl="4" w:tplc="40090003" w:tentative="1">
+      <w:start w:val="1"/>
+      <w:numFmt w:val="bullet"/>
+      <w:lvlText w:val="o"/>
+      <w:lvlJc w:val="left"/>
+      <w:pPr>
+        <w:ind w:left="3600" w:hanging="360"/>
+      </w:pPr>
+      <w:rPr>
+        <w:rFonts w:ascii="Courier New" w:hAnsi="Courier New" w:cs="Courier New" w:hint="default"/>
+      </w:rPr>
+    </w:lvl>
+    <w:lvl w:ilvl="5" w:tplc="40090005" w:tentative="1">
+      <w:start w:val="1"/>
+      <w:numFmt w:val="bullet"/>
+      <w:lvlText w:val=""/>
+      <w:lvlJc w:val="left"/>
+      <w:pPr>
+        <w:ind w:left="4320" w:hanging="360"/>
+      </w:pPr>
+      <w:rPr>
+        <w:rFonts w:ascii="Wingdings" w:hAnsi="Wingdings" w:hint="default"/>
+      </w:rPr>
+    </w:lvl>
+    <w:lvl w:ilvl="6" w:tplc="40090001" w:tentative="1">
+      <w:start w:val="1"/>
+      <w:numFmt w:val="bullet"/>
+      <w:lvlText w:val=""/>
+      <w:lvlJc w:val="left"/>
+      <w:pPr>
+        <w:ind w:left="5040" w:hanging="360"/>
+      </w:pPr>
+      <w:rPr>
+        <w:rFonts w:ascii="Symbol" w:hAnsi="Symbol" w:hint="default"/>
+      </w:rPr>
+    </w:lvl>
+    <w:lvl w:ilvl="7" w:tplc="40090003" w:tentative="1">
+      <w:start w:val="1"/>
+      <w:numFmt w:val="bullet"/>
+      <w:lvlText w:val="o"/>
+      <w:lvlJc w:val="left"/>
+      <w:pPr>
+        <w:ind w:left="5760" w:hanging="360"/>
+      </w:pPr>
+      <w:rPr>
+        <w:rFonts w:ascii="Courier New" w:hAnsi="Courier New" w:cs="Courier New" w:hint="default"/>
+      </w:rPr>
+    </w:lvl>
+    <w:lvl w:ilvl="8" w:tplc="40090005" w:tentative="1">
+      <w:start w:val="1"/>
+      <w:numFmt w:val="bullet"/>
+      <w:lvlText w:val=""/>
+      <w:lvlJc w:val="left"/>
+      <w:pPr>
+        <w:ind w:left="6480" w:hanging="360"/>
+      </w:pPr>
+      <w:rPr>
+        <w:rFonts w:ascii="Wingdings" w:hAnsi="Wingdings" w:hint="default"/>
+      </w:rPr>
+    </w:lvl>
+  </w:abstractNum>
+  <w:abstractNum w:abstractNumId="5">
     <w:nsid w:val="65293148"/>
     <w:multiLevelType w:val="hybridMultilevel"/>
-    <w:tmpl w:val="63D8D456"/>
+    <w:tmpl w:val="55D8BB14"/>
     <w:lvl w:ilvl="0" w:tplc="B30C4480">
       <w:numFmt w:val="bullet"/>
       <w:lvlText w:val="-"/>
       <w:lvlJc w:val="left"/>
       <w:pPr>
-        <w:ind w:left="420" w:hanging="360"/>
+        <w:ind w:left="780" w:hanging="360"/>
       </w:pPr>
       <w:rPr>
         <w:rFonts w:ascii="Calibri" w:eastAsiaTheme="minorHAnsi" w:hAnsi="Calibri" w:cs="Calibri" w:hint="default"/>
@@ -330,7 +1722,7 @@
       <w:lvlText w:val="o"/>
       <w:lvlJc w:val="left"/>
       <w:pPr>
-        <w:ind w:left="1140" w:hanging="360"/>
+        <w:ind w:left="1500" w:hanging="360"/>
       </w:pPr>
       <w:rPr>
         <w:rFonts w:ascii="Courier New" w:hAnsi="Courier New" w:cs="Courier New" w:hint="default"/>
@@ -342,7 +1734,7 @@
       <w:lvlText w:val=""/>
       <w:lvlJc w:val="left"/>
       <w:pPr>
-        <w:ind w:left="1860" w:hanging="360"/>
+        <w:ind w:left="2220" w:hanging="360"/>
       </w:pPr>
       <w:rPr>
         <w:rFonts w:ascii="Wingdings" w:hAnsi="Wingdings" w:hint="default"/>
@@ -354,7 +1746,7 @@
       <w:lvlText w:val=""/>
       <w:lvlJc w:val="left"/>
       <w:pPr>
-        <w:ind w:left="2580" w:hanging="360"/>
+        <w:ind w:left="2940" w:hanging="360"/>
       </w:pPr>
       <w:rPr>
         <w:rFonts w:ascii="Symbol" w:hAnsi="Symbol" w:hint="default"/>
@@ -366,7 +1758,7 @@
       <w:lvlText w:val="o"/>
       <w:lvlJc w:val="left"/>
       <w:pPr>
-        <w:ind w:left="3300" w:hanging="360"/>
+        <w:ind w:left="3660" w:hanging="360"/>
       </w:pPr>
       <w:rPr>
         <w:rFonts w:ascii="Courier New" w:hAnsi="Courier New" w:cs="Courier New" w:hint="default"/>
@@ -378,7 +1770,7 @@
       <w:lvlText w:val=""/>
       <w:lvlJc w:val="left"/>
       <w:pPr>
-        <w:ind w:left="4020" w:hanging="360"/>
+        <w:ind w:left="4380" w:hanging="360"/>
       </w:pPr>
       <w:rPr>
         <w:rFonts w:ascii="Wingdings" w:hAnsi="Wingdings" w:hint="default"/>
@@ -390,7 +1782,7 @@
       <w:lvlText w:val=""/>
       <w:lvlJc w:val="left"/>
       <w:pPr>
-        <w:ind w:left="4740" w:hanging="360"/>
+        <w:ind w:left="5100" w:hanging="360"/>
       </w:pPr>
       <w:rPr>
         <w:rFonts w:ascii="Symbol" w:hAnsi="Symbol" w:hint="default"/>
@@ -402,7 +1794,7 @@
       <w:lvlText w:val="o"/>
       <w:lvlJc w:val="left"/>
       <w:pPr>
-        <w:ind w:left="5460" w:hanging="360"/>
+        <w:ind w:left="5820" w:hanging="360"/>
       </w:pPr>
       <w:rPr>
         <w:rFonts w:ascii="Courier New" w:hAnsi="Courier New" w:cs="Courier New" w:hint="default"/>
@@ -414,7 +1806,7 @@
       <w:lvlText w:val=""/>
       <w:lvlJc w:val="left"/>
       <w:pPr>
-        <w:ind w:left="6180" w:hanging="360"/>
+        <w:ind w:left="6540" w:hanging="360"/>
       </w:pPr>
       <w:rPr>
         <w:rFonts w:ascii="Wingdings" w:hAnsi="Wingdings" w:hint="default"/>
@@ -425,13 +1817,25 @@
     <w:abstractNumId w:val="0"/>
   </w:num>
   <w:num w:numId="2">
+    <w:abstractNumId w:val="5"/>
+  </w:num>
+  <w:num w:numId="3">
+    <w:abstractNumId w:val="2"/>
+  </w:num>
+  <w:num w:numId="4">
+    <w:abstractNumId w:val="4"/>
+  </w:num>
+  <w:num w:numId="5">
+    <w:abstractNumId w:val="3"/>
+  </w:num>
+  <w:num w:numId="6">
     <w:abstractNumId w:val="1"/>
   </w:num>
 </w:numbering>
 </file>
 
 <file path=word/styles.xml><?xml version="1.0" encoding="utf-8"?>
-<w:styles xmlns:mc="http://schemas.openxmlformats.org/markup-compatibility/2006" xmlns:r="http://schemas.openxmlformats.org/officeDocument/2006/relationships" xmlns:w="http://schemas.openxmlformats.org/wordprocessingml/2006/main" xmlns:w14="http://schemas.microsoft.com/office/word/2010/wordml" xmlns:w15="http://schemas.microsoft.com/office/word/2012/wordml" xmlns:w16se="http://schemas.microsoft.com/office/word/2015/wordml/symex" mc:Ignorable="w14 w15 w16se">
+<w:styles xmlns:mc="http://schemas.openxmlformats.org/markup-compatibility/2006" xmlns:r="http://schemas.openxmlformats.org/officeDocument/2006/relationships" xmlns:w="http://schemas.openxmlformats.org/wordprocessingml/2006/main" xmlns:w14="http://schemas.microsoft.com/office/word/2010/wordml" xmlns:w15="http://schemas.microsoft.com/office/word/2012/wordml" mc:Ignorable="w14 w15">
   <w:docDefaults>
     <w:rPrDefault>
       <w:rPr>

</xml_diff>

<commit_message>
implemented rest api for notes app
</commit_message>
<xml_diff>
--- a/notes_app.docx
+++ b/notes_app.docx
@@ -73,8 +73,6 @@
           <w:sz w:val="24"/>
         </w:rPr>
       </w:pPr>
-      <w:bookmarkStart w:id="0" w:name="_GoBack"/>
-      <w:bookmarkEnd w:id="0"/>
     </w:p>
     <w:p>
       <w:pPr>
@@ -1078,53 +1076,939 @@
     </w:p>
     <w:p>
       <w:pPr>
+        <w:pStyle w:val="ListParagraph"/>
+        <w:numPr>
+          <w:ilvl w:val="0"/>
+          <w:numId w:val="5"/>
+        </w:numPr>
+        <w:rPr>
+          <w:b/>
+          <w:sz w:val="36"/>
+          <w:szCs w:val="36"/>
+        </w:rPr>
+      </w:pPr>
+      <w:r>
+        <w:rPr>
+          <w:b/>
+          <w:sz w:val="36"/>
+          <w:szCs w:val="36"/>
+        </w:rPr>
+        <w:t>Outline:</w:t>
+      </w:r>
+    </w:p>
+    <w:p>
+      <w:pPr>
+        <w:pStyle w:val="ListParagraph"/>
+        <w:rPr>
+          <w:b/>
+          <w:sz w:val="36"/>
+          <w:szCs w:val="36"/>
+        </w:rPr>
+      </w:pPr>
+    </w:p>
+    <w:p>
+      <w:pPr>
+        <w:pStyle w:val="ListParagraph"/>
+        <w:rPr>
+          <w:rFonts w:ascii="Times New Roman" w:hAnsi="Times New Roman" w:cs="Times New Roman"/>
+          <w:b/>
+          <w:sz w:val="28"/>
+          <w:szCs w:val="28"/>
+        </w:rPr>
+      </w:pPr>
+      <w:r>
+        <w:rPr>
+          <w:rFonts w:ascii="Times New Roman" w:hAnsi="Times New Roman" w:cs="Times New Roman"/>
+          <w:b/>
+          <w:sz w:val="28"/>
+          <w:szCs w:val="28"/>
+        </w:rPr>
+        <w:t>Actor:</w:t>
+      </w:r>
+    </w:p>
+    <w:p>
+      <w:pPr>
+        <w:pStyle w:val="ListParagraph"/>
+        <w:rPr>
+          <w:rFonts w:ascii="Times New Roman" w:hAnsi="Times New Roman" w:cs="Times New Roman"/>
+          <w:sz w:val="28"/>
+          <w:szCs w:val="28"/>
+        </w:rPr>
+      </w:pPr>
+      <w:r>
+        <w:rPr>
+          <w:rFonts w:ascii="Times New Roman" w:hAnsi="Times New Roman" w:cs="Times New Roman"/>
+          <w:sz w:val="28"/>
+          <w:szCs w:val="28"/>
+        </w:rPr>
+        <w:t>User: Interacts with the application to manage notes.</w:t>
+      </w:r>
+    </w:p>
+    <w:p>
+      <w:pPr>
+        <w:pStyle w:val="ListParagraph"/>
+        <w:rPr>
+          <w:rFonts w:ascii="Times New Roman" w:hAnsi="Times New Roman" w:cs="Times New Roman"/>
+          <w:sz w:val="28"/>
+          <w:szCs w:val="28"/>
+        </w:rPr>
+      </w:pPr>
+      <w:r>
+        <w:rPr>
+          <w:rFonts w:ascii="Times New Roman" w:hAnsi="Times New Roman" w:cs="Times New Roman"/>
+          <w:sz w:val="28"/>
+          <w:szCs w:val="28"/>
+        </w:rPr>
+        <w:t>Use Cases:</w:t>
+      </w:r>
+    </w:p>
+    <w:p>
+      <w:pPr>
+        <w:pStyle w:val="ListParagraph"/>
+        <w:rPr>
+          <w:rFonts w:ascii="Times New Roman" w:hAnsi="Times New Roman" w:cs="Times New Roman"/>
+          <w:sz w:val="28"/>
+          <w:szCs w:val="28"/>
+        </w:rPr>
+      </w:pPr>
+    </w:p>
+    <w:p>
+      <w:pPr>
+        <w:pStyle w:val="ListParagraph"/>
+        <w:rPr>
+          <w:rFonts w:ascii="Times New Roman" w:hAnsi="Times New Roman" w:cs="Times New Roman"/>
+          <w:b/>
+          <w:sz w:val="28"/>
+          <w:szCs w:val="28"/>
+        </w:rPr>
+      </w:pPr>
+      <w:r>
+        <w:rPr>
+          <w:rFonts w:ascii="Times New Roman" w:hAnsi="Times New Roman" w:cs="Times New Roman"/>
+          <w:b/>
+          <w:sz w:val="28"/>
+          <w:szCs w:val="28"/>
+        </w:rPr>
+        <w:t>Create Note:</w:t>
+      </w:r>
+    </w:p>
+    <w:p>
+      <w:pPr>
+        <w:pStyle w:val="ListParagraph"/>
+        <w:rPr>
+          <w:rFonts w:ascii="Times New Roman" w:hAnsi="Times New Roman" w:cs="Times New Roman"/>
+          <w:sz w:val="28"/>
+          <w:szCs w:val="28"/>
+        </w:rPr>
+      </w:pPr>
+      <w:r>
+        <w:rPr>
+          <w:rFonts w:ascii="Times New Roman" w:hAnsi="Times New Roman" w:cs="Times New Roman"/>
+          <w:sz w:val="28"/>
+          <w:szCs w:val="28"/>
+        </w:rPr>
+        <w:t>Description: Allows users to create a new note.</w:t>
+      </w:r>
+    </w:p>
+    <w:p>
+      <w:pPr>
+        <w:pStyle w:val="ListParagraph"/>
+        <w:rPr>
+          <w:rFonts w:ascii="Times New Roman" w:hAnsi="Times New Roman" w:cs="Times New Roman"/>
+          <w:sz w:val="28"/>
+          <w:szCs w:val="28"/>
+        </w:rPr>
+      </w:pPr>
+      <w:r>
+        <w:rPr>
+          <w:rFonts w:ascii="Times New Roman" w:hAnsi="Times New Roman" w:cs="Times New Roman"/>
+          <w:sz w:val="28"/>
+          <w:szCs w:val="28"/>
+        </w:rPr>
+        <w:t>Actors: User</w:t>
+      </w:r>
+    </w:p>
+    <w:p>
+      <w:pPr>
+        <w:pStyle w:val="ListParagraph"/>
+        <w:rPr>
+          <w:rFonts w:ascii="Times New Roman" w:hAnsi="Times New Roman" w:cs="Times New Roman"/>
+          <w:sz w:val="28"/>
+          <w:szCs w:val="28"/>
+        </w:rPr>
+      </w:pPr>
+      <w:r>
+        <w:rPr>
+          <w:rFonts w:ascii="Times New Roman" w:hAnsi="Times New Roman" w:cs="Times New Roman"/>
+          <w:sz w:val="28"/>
+          <w:szCs w:val="28"/>
+        </w:rPr>
+        <w:t>Preconditions: User is authenticated and authorized.</w:t>
+      </w:r>
+    </w:p>
+    <w:p>
+      <w:pPr>
+        <w:pStyle w:val="ListParagraph"/>
+        <w:rPr>
+          <w:rFonts w:ascii="Times New Roman" w:hAnsi="Times New Roman" w:cs="Times New Roman"/>
+          <w:sz w:val="28"/>
+          <w:szCs w:val="28"/>
+        </w:rPr>
+      </w:pPr>
+      <w:r>
+        <w:rPr>
+          <w:rFonts w:ascii="Times New Roman" w:hAnsi="Times New Roman" w:cs="Times New Roman"/>
+          <w:sz w:val="28"/>
+          <w:szCs w:val="28"/>
+        </w:rPr>
+        <w:t>Flow of Events:</w:t>
+      </w:r>
+    </w:p>
+    <w:p>
+      <w:pPr>
+        <w:pStyle w:val="ListParagraph"/>
+        <w:rPr>
+          <w:rFonts w:ascii="Times New Roman" w:hAnsi="Times New Roman" w:cs="Times New Roman"/>
+          <w:sz w:val="28"/>
+          <w:szCs w:val="28"/>
+        </w:rPr>
+      </w:pPr>
+      <w:r>
+        <w:rPr>
+          <w:rFonts w:ascii="Times New Roman" w:hAnsi="Times New Roman" w:cs="Times New Roman"/>
+          <w:sz w:val="28"/>
+          <w:szCs w:val="28"/>
+        </w:rPr>
+        <w:t>User selects the option to create a new note.</w:t>
+      </w:r>
+    </w:p>
+    <w:p>
+      <w:pPr>
+        <w:pStyle w:val="ListParagraph"/>
+        <w:rPr>
+          <w:rFonts w:ascii="Times New Roman" w:hAnsi="Times New Roman" w:cs="Times New Roman"/>
+          <w:sz w:val="28"/>
+          <w:szCs w:val="28"/>
+        </w:rPr>
+      </w:pPr>
+      <w:r>
+        <w:rPr>
+          <w:rFonts w:ascii="Times New Roman" w:hAnsi="Times New Roman" w:cs="Times New Roman"/>
+          <w:sz w:val="28"/>
+          <w:szCs w:val="28"/>
+        </w:rPr>
+        <w:t>User fills in the title, content, tags, and attachments for the note.</w:t>
+      </w:r>
+    </w:p>
+    <w:p>
+      <w:pPr>
+        <w:pStyle w:val="ListParagraph"/>
+        <w:rPr>
+          <w:rFonts w:ascii="Times New Roman" w:hAnsi="Times New Roman" w:cs="Times New Roman"/>
+          <w:sz w:val="28"/>
+          <w:szCs w:val="28"/>
+        </w:rPr>
+      </w:pPr>
+      <w:r>
+        <w:rPr>
+          <w:rFonts w:ascii="Times New Roman" w:hAnsi="Times New Roman" w:cs="Times New Roman"/>
+          <w:sz w:val="28"/>
+          <w:szCs w:val="28"/>
+        </w:rPr>
+        <w:t>User submits the note creation form.</w:t>
+      </w:r>
+    </w:p>
+    <w:p>
+      <w:pPr>
+        <w:pStyle w:val="ListParagraph"/>
+        <w:rPr>
+          <w:rFonts w:ascii="Times New Roman" w:hAnsi="Times New Roman" w:cs="Times New Roman"/>
+          <w:sz w:val="28"/>
+          <w:szCs w:val="28"/>
+        </w:rPr>
+      </w:pPr>
+      <w:r>
+        <w:rPr>
+          <w:rFonts w:ascii="Times New Roman" w:hAnsi="Times New Roman" w:cs="Times New Roman"/>
+          <w:sz w:val="28"/>
+          <w:szCs w:val="28"/>
+        </w:rPr>
+        <w:t>System validates the input data.</w:t>
+      </w:r>
+    </w:p>
+    <w:p>
+      <w:pPr>
+        <w:pStyle w:val="ListParagraph"/>
+        <w:rPr>
+          <w:rFonts w:ascii="Times New Roman" w:hAnsi="Times New Roman" w:cs="Times New Roman"/>
+          <w:sz w:val="28"/>
+          <w:szCs w:val="28"/>
+        </w:rPr>
+      </w:pPr>
+      <w:r>
+        <w:rPr>
+          <w:rFonts w:ascii="Times New Roman" w:hAnsi="Times New Roman" w:cs="Times New Roman"/>
+          <w:sz w:val="28"/>
+          <w:szCs w:val="28"/>
+        </w:rPr>
+        <w:t>System saves the new note in the database.</w:t>
+      </w:r>
+    </w:p>
+    <w:p>
+      <w:pPr>
+        <w:pStyle w:val="ListParagraph"/>
+        <w:rPr>
+          <w:rFonts w:ascii="Times New Roman" w:hAnsi="Times New Roman" w:cs="Times New Roman"/>
+          <w:sz w:val="28"/>
+          <w:szCs w:val="28"/>
+        </w:rPr>
+      </w:pPr>
+      <w:r>
+        <w:rPr>
+          <w:rFonts w:ascii="Times New Roman" w:hAnsi="Times New Roman" w:cs="Times New Roman"/>
+          <w:sz w:val="28"/>
+          <w:szCs w:val="28"/>
+        </w:rPr>
+        <w:t>System notifies the user of successful note creation.</w:t>
+      </w:r>
+    </w:p>
+    <w:p>
+      <w:pPr>
+        <w:pStyle w:val="ListParagraph"/>
+        <w:rPr>
+          <w:rFonts w:ascii="Times New Roman" w:hAnsi="Times New Roman" w:cs="Times New Roman"/>
+          <w:sz w:val="28"/>
+          <w:szCs w:val="28"/>
+        </w:rPr>
+      </w:pPr>
+    </w:p>
+    <w:p>
+      <w:pPr>
+        <w:pStyle w:val="ListParagraph"/>
+        <w:rPr>
+          <w:rFonts w:ascii="Times New Roman" w:hAnsi="Times New Roman" w:cs="Times New Roman"/>
+          <w:b/>
+          <w:sz w:val="28"/>
+          <w:szCs w:val="28"/>
+        </w:rPr>
+      </w:pPr>
+      <w:r>
+        <w:rPr>
+          <w:rFonts w:ascii="Times New Roman" w:hAnsi="Times New Roman" w:cs="Times New Roman"/>
+          <w:b/>
+          <w:sz w:val="28"/>
+          <w:szCs w:val="28"/>
+        </w:rPr>
+        <w:t>Update Note:</w:t>
+      </w:r>
+    </w:p>
+    <w:p>
+      <w:pPr>
+        <w:pStyle w:val="ListParagraph"/>
+        <w:rPr>
+          <w:rFonts w:ascii="Times New Roman" w:hAnsi="Times New Roman" w:cs="Times New Roman"/>
+          <w:sz w:val="28"/>
+          <w:szCs w:val="28"/>
+        </w:rPr>
+      </w:pPr>
+      <w:r>
+        <w:rPr>
+          <w:rFonts w:ascii="Times New Roman" w:hAnsi="Times New Roman" w:cs="Times New Roman"/>
+          <w:sz w:val="28"/>
+          <w:szCs w:val="28"/>
+        </w:rPr>
+        <w:t>Description: Enables users to modify an existing note.</w:t>
+      </w:r>
+    </w:p>
+    <w:p>
+      <w:pPr>
+        <w:pStyle w:val="ListParagraph"/>
+        <w:rPr>
+          <w:rFonts w:ascii="Times New Roman" w:hAnsi="Times New Roman" w:cs="Times New Roman"/>
+          <w:sz w:val="28"/>
+          <w:szCs w:val="28"/>
+        </w:rPr>
+      </w:pPr>
+      <w:r>
+        <w:rPr>
+          <w:rFonts w:ascii="Times New Roman" w:hAnsi="Times New Roman" w:cs="Times New Roman"/>
+          <w:sz w:val="28"/>
+          <w:szCs w:val="28"/>
+        </w:rPr>
+        <w:t>Actors: User</w:t>
+      </w:r>
+    </w:p>
+    <w:p>
+      <w:pPr>
+        <w:pStyle w:val="ListParagraph"/>
+        <w:rPr>
+          <w:rFonts w:ascii="Times New Roman" w:hAnsi="Times New Roman" w:cs="Times New Roman"/>
+          <w:sz w:val="28"/>
+          <w:szCs w:val="28"/>
+        </w:rPr>
+      </w:pPr>
+      <w:r>
+        <w:rPr>
+          <w:rFonts w:ascii="Times New Roman" w:hAnsi="Times New Roman" w:cs="Times New Roman"/>
+          <w:sz w:val="28"/>
+          <w:szCs w:val="28"/>
+        </w:rPr>
+        <w:t>Preconditions: User is authenticated and authorized.</w:t>
+      </w:r>
+    </w:p>
+    <w:p>
+      <w:pPr>
+        <w:pStyle w:val="ListParagraph"/>
+        <w:rPr>
+          <w:rFonts w:ascii="Times New Roman" w:hAnsi="Times New Roman" w:cs="Times New Roman"/>
+          <w:sz w:val="28"/>
+          <w:szCs w:val="28"/>
+        </w:rPr>
+      </w:pPr>
+      <w:r>
+        <w:rPr>
+          <w:rFonts w:ascii="Times New Roman" w:hAnsi="Times New Roman" w:cs="Times New Roman"/>
+          <w:sz w:val="28"/>
+          <w:szCs w:val="28"/>
+        </w:rPr>
+        <w:t>Flow of Events:</w:t>
+      </w:r>
+    </w:p>
+    <w:p>
+      <w:pPr>
+        <w:pStyle w:val="ListParagraph"/>
+        <w:rPr>
+          <w:rFonts w:ascii="Times New Roman" w:hAnsi="Times New Roman" w:cs="Times New Roman"/>
+          <w:sz w:val="28"/>
+          <w:szCs w:val="28"/>
+        </w:rPr>
+      </w:pPr>
+      <w:r>
+        <w:rPr>
+          <w:rFonts w:ascii="Times New Roman" w:hAnsi="Times New Roman" w:cs="Times New Roman"/>
+          <w:sz w:val="28"/>
+          <w:szCs w:val="28"/>
+        </w:rPr>
+        <w:t>User selects the note they want to update.</w:t>
+      </w:r>
+    </w:p>
+    <w:p>
+      <w:pPr>
+        <w:pStyle w:val="ListParagraph"/>
+        <w:rPr>
+          <w:rFonts w:ascii="Times New Roman" w:hAnsi="Times New Roman" w:cs="Times New Roman"/>
+          <w:sz w:val="28"/>
+          <w:szCs w:val="28"/>
+        </w:rPr>
+      </w:pPr>
+      <w:r>
+        <w:rPr>
+          <w:rFonts w:ascii="Times New Roman" w:hAnsi="Times New Roman" w:cs="Times New Roman"/>
+          <w:sz w:val="28"/>
+          <w:szCs w:val="28"/>
+        </w:rPr>
+        <w:t>User edits the title, content, tags, or attachments of the note.</w:t>
+      </w:r>
+    </w:p>
+    <w:p>
+      <w:pPr>
+        <w:pStyle w:val="ListParagraph"/>
+        <w:rPr>
+          <w:rFonts w:ascii="Times New Roman" w:hAnsi="Times New Roman" w:cs="Times New Roman"/>
+          <w:sz w:val="28"/>
+          <w:szCs w:val="28"/>
+        </w:rPr>
+      </w:pPr>
+      <w:r>
+        <w:rPr>
+          <w:rFonts w:ascii="Times New Roman" w:hAnsi="Times New Roman" w:cs="Times New Roman"/>
+          <w:sz w:val="28"/>
+          <w:szCs w:val="28"/>
+        </w:rPr>
+        <w:t>User saves the changes.</w:t>
+      </w:r>
+    </w:p>
+    <w:p>
+      <w:pPr>
+        <w:pStyle w:val="ListParagraph"/>
+        <w:rPr>
+          <w:rFonts w:ascii="Times New Roman" w:hAnsi="Times New Roman" w:cs="Times New Roman"/>
+          <w:sz w:val="28"/>
+          <w:szCs w:val="28"/>
+        </w:rPr>
+      </w:pPr>
+      <w:r>
+        <w:rPr>
+          <w:rFonts w:ascii="Times New Roman" w:hAnsi="Times New Roman" w:cs="Times New Roman"/>
+          <w:sz w:val="28"/>
+          <w:szCs w:val="28"/>
+        </w:rPr>
+        <w:t>System validates the updated data.</w:t>
+      </w:r>
+    </w:p>
+    <w:p>
+      <w:pPr>
+        <w:pStyle w:val="ListParagraph"/>
+        <w:rPr>
+          <w:rFonts w:ascii="Times New Roman" w:hAnsi="Times New Roman" w:cs="Times New Roman"/>
+          <w:sz w:val="28"/>
+          <w:szCs w:val="28"/>
+        </w:rPr>
+      </w:pPr>
+      <w:r>
+        <w:rPr>
+          <w:rFonts w:ascii="Times New Roman" w:hAnsi="Times New Roman" w:cs="Times New Roman"/>
+          <w:sz w:val="28"/>
+          <w:szCs w:val="28"/>
+        </w:rPr>
+        <w:t>System updates the note in the database.</w:t>
+      </w:r>
+    </w:p>
+    <w:p>
+      <w:pPr>
+        <w:pStyle w:val="ListParagraph"/>
+        <w:rPr>
+          <w:rFonts w:ascii="Times New Roman" w:hAnsi="Times New Roman" w:cs="Times New Roman"/>
+          <w:sz w:val="28"/>
+          <w:szCs w:val="28"/>
+        </w:rPr>
+      </w:pPr>
+      <w:r>
+        <w:rPr>
+          <w:rFonts w:ascii="Times New Roman" w:hAnsi="Times New Roman" w:cs="Times New Roman"/>
+          <w:sz w:val="28"/>
+          <w:szCs w:val="28"/>
+        </w:rPr>
+        <w:lastRenderedPageBreak/>
+        <w:t>System notifies the user of successful note update.</w:t>
+      </w:r>
+    </w:p>
+    <w:p>
+      <w:pPr>
+        <w:pStyle w:val="ListParagraph"/>
+        <w:rPr>
+          <w:rFonts w:ascii="Times New Roman" w:hAnsi="Times New Roman" w:cs="Times New Roman"/>
+          <w:sz w:val="28"/>
+          <w:szCs w:val="28"/>
+        </w:rPr>
+      </w:pPr>
+    </w:p>
+    <w:p>
+      <w:pPr>
+        <w:pStyle w:val="ListParagraph"/>
+        <w:rPr>
+          <w:rFonts w:ascii="Times New Roman" w:hAnsi="Times New Roman" w:cs="Times New Roman"/>
+          <w:b/>
+          <w:sz w:val="28"/>
+          <w:szCs w:val="28"/>
+        </w:rPr>
+      </w:pPr>
+      <w:r>
+        <w:rPr>
+          <w:rFonts w:ascii="Times New Roman" w:hAnsi="Times New Roman" w:cs="Times New Roman"/>
+          <w:b/>
+          <w:sz w:val="28"/>
+          <w:szCs w:val="28"/>
+        </w:rPr>
+        <w:t>Delete Note:</w:t>
+      </w:r>
+    </w:p>
+    <w:p>
+      <w:pPr>
+        <w:pStyle w:val="ListParagraph"/>
+        <w:rPr>
+          <w:rFonts w:ascii="Times New Roman" w:hAnsi="Times New Roman" w:cs="Times New Roman"/>
+          <w:sz w:val="28"/>
+          <w:szCs w:val="28"/>
+        </w:rPr>
+      </w:pPr>
+      <w:r>
+        <w:rPr>
+          <w:rFonts w:ascii="Times New Roman" w:hAnsi="Times New Roman" w:cs="Times New Roman"/>
+          <w:sz w:val="28"/>
+          <w:szCs w:val="28"/>
+        </w:rPr>
+        <w:t>Description: Allows users to remove a note from the system.</w:t>
+      </w:r>
+    </w:p>
+    <w:p>
+      <w:pPr>
+        <w:pStyle w:val="ListParagraph"/>
+        <w:rPr>
+          <w:rFonts w:ascii="Times New Roman" w:hAnsi="Times New Roman" w:cs="Times New Roman"/>
+          <w:sz w:val="28"/>
+          <w:szCs w:val="28"/>
+        </w:rPr>
+      </w:pPr>
+      <w:r>
+        <w:rPr>
+          <w:rFonts w:ascii="Times New Roman" w:hAnsi="Times New Roman" w:cs="Times New Roman"/>
+          <w:sz w:val="28"/>
+          <w:szCs w:val="28"/>
+        </w:rPr>
+        <w:t>Actors: User</w:t>
+      </w:r>
+    </w:p>
+    <w:p>
+      <w:pPr>
+        <w:pStyle w:val="ListParagraph"/>
+        <w:rPr>
+          <w:rFonts w:ascii="Times New Roman" w:hAnsi="Times New Roman" w:cs="Times New Roman"/>
+          <w:sz w:val="28"/>
+          <w:szCs w:val="28"/>
+        </w:rPr>
+      </w:pPr>
+      <w:r>
+        <w:rPr>
+          <w:rFonts w:ascii="Times New Roman" w:hAnsi="Times New Roman" w:cs="Times New Roman"/>
+          <w:sz w:val="28"/>
+          <w:szCs w:val="28"/>
+        </w:rPr>
+        <w:t>Preconditions: User is authenticated and authorized.</w:t>
+      </w:r>
+    </w:p>
+    <w:p>
+      <w:pPr>
+        <w:pStyle w:val="ListParagraph"/>
+        <w:rPr>
+          <w:rFonts w:ascii="Times New Roman" w:hAnsi="Times New Roman" w:cs="Times New Roman"/>
+          <w:sz w:val="28"/>
+          <w:szCs w:val="28"/>
+        </w:rPr>
+      </w:pPr>
+      <w:r>
+        <w:rPr>
+          <w:rFonts w:ascii="Times New Roman" w:hAnsi="Times New Roman" w:cs="Times New Roman"/>
+          <w:sz w:val="28"/>
+          <w:szCs w:val="28"/>
+        </w:rPr>
+        <w:t>Flow of Events:</w:t>
+      </w:r>
+    </w:p>
+    <w:p>
+      <w:pPr>
+        <w:pStyle w:val="ListParagraph"/>
+        <w:rPr>
+          <w:rFonts w:ascii="Times New Roman" w:hAnsi="Times New Roman" w:cs="Times New Roman"/>
+          <w:sz w:val="28"/>
+          <w:szCs w:val="28"/>
+        </w:rPr>
+      </w:pPr>
+      <w:r>
+        <w:rPr>
+          <w:rFonts w:ascii="Times New Roman" w:hAnsi="Times New Roman" w:cs="Times New Roman"/>
+          <w:sz w:val="28"/>
+          <w:szCs w:val="28"/>
+        </w:rPr>
+        <w:t>User selects the note they want to delete.</w:t>
+      </w:r>
+    </w:p>
+    <w:p>
+      <w:pPr>
+        <w:pStyle w:val="ListParagraph"/>
+        <w:rPr>
+          <w:rFonts w:ascii="Times New Roman" w:hAnsi="Times New Roman" w:cs="Times New Roman"/>
+          <w:sz w:val="28"/>
+          <w:szCs w:val="28"/>
+        </w:rPr>
+      </w:pPr>
+      <w:r>
+        <w:rPr>
+          <w:rFonts w:ascii="Times New Roman" w:hAnsi="Times New Roman" w:cs="Times New Roman"/>
+          <w:sz w:val="28"/>
+          <w:szCs w:val="28"/>
+        </w:rPr>
+        <w:t>User confirms the deletion action.</w:t>
+      </w:r>
+    </w:p>
+    <w:p>
+      <w:pPr>
+        <w:pStyle w:val="ListParagraph"/>
+        <w:rPr>
+          <w:rFonts w:ascii="Times New Roman" w:hAnsi="Times New Roman" w:cs="Times New Roman"/>
+          <w:sz w:val="28"/>
+          <w:szCs w:val="28"/>
+        </w:rPr>
+      </w:pPr>
+      <w:r>
+        <w:rPr>
+          <w:rFonts w:ascii="Times New Roman" w:hAnsi="Times New Roman" w:cs="Times New Roman"/>
+          <w:sz w:val="28"/>
+          <w:szCs w:val="28"/>
+        </w:rPr>
+        <w:t>System removes the note from the database.</w:t>
+      </w:r>
+    </w:p>
+    <w:p>
+      <w:pPr>
+        <w:pStyle w:val="ListParagraph"/>
+        <w:rPr>
+          <w:rFonts w:ascii="Times New Roman" w:hAnsi="Times New Roman" w:cs="Times New Roman"/>
+          <w:sz w:val="28"/>
+          <w:szCs w:val="28"/>
+        </w:rPr>
+      </w:pPr>
+      <w:r>
+        <w:rPr>
+          <w:rFonts w:ascii="Times New Roman" w:hAnsi="Times New Roman" w:cs="Times New Roman"/>
+          <w:sz w:val="28"/>
+          <w:szCs w:val="28"/>
+        </w:rPr>
+        <w:t>System notifies the user of successful note deletion.</w:t>
+      </w:r>
+    </w:p>
+    <w:p>
+      <w:pPr>
+        <w:pStyle w:val="ListParagraph"/>
+        <w:rPr>
+          <w:rFonts w:ascii="Times New Roman" w:hAnsi="Times New Roman" w:cs="Times New Roman"/>
+          <w:sz w:val="28"/>
+          <w:szCs w:val="28"/>
+        </w:rPr>
+      </w:pPr>
+      <w:r>
+        <w:rPr>
+          <w:rFonts w:ascii="Times New Roman" w:hAnsi="Times New Roman" w:cs="Times New Roman"/>
+          <w:sz w:val="28"/>
+          <w:szCs w:val="28"/>
+        </w:rPr>
+        <w:t>Extensions:</w:t>
+      </w:r>
+    </w:p>
+    <w:p>
+      <w:pPr>
+        <w:pStyle w:val="ListParagraph"/>
+        <w:rPr>
+          <w:rFonts w:ascii="Times New Roman" w:hAnsi="Times New Roman" w:cs="Times New Roman"/>
+          <w:sz w:val="28"/>
+          <w:szCs w:val="28"/>
+        </w:rPr>
+      </w:pPr>
+    </w:p>
+    <w:p>
+      <w:pPr>
+        <w:pStyle w:val="ListParagraph"/>
+        <w:rPr>
+          <w:rFonts w:ascii="Times New Roman" w:hAnsi="Times New Roman" w:cs="Times New Roman"/>
+          <w:b/>
+          <w:sz w:val="28"/>
+          <w:szCs w:val="28"/>
+        </w:rPr>
+      </w:pPr>
+      <w:r>
+        <w:rPr>
+          <w:rFonts w:ascii="Times New Roman" w:hAnsi="Times New Roman" w:cs="Times New Roman"/>
+          <w:b/>
+          <w:sz w:val="28"/>
+          <w:szCs w:val="28"/>
+        </w:rPr>
+        <w:t xml:space="preserve">Error Handling: </w:t>
+      </w:r>
+    </w:p>
+    <w:p>
+      <w:pPr>
+        <w:pStyle w:val="ListParagraph"/>
+        <w:rPr>
+          <w:rFonts w:ascii="Times New Roman" w:hAnsi="Times New Roman" w:cs="Times New Roman"/>
+          <w:sz w:val="28"/>
+          <w:szCs w:val="28"/>
+        </w:rPr>
+      </w:pPr>
+      <w:r>
+        <w:rPr>
+          <w:rFonts w:ascii="Times New Roman" w:hAnsi="Times New Roman" w:cs="Times New Roman"/>
+          <w:sz w:val="28"/>
+          <w:szCs w:val="28"/>
+        </w:rPr>
+        <w:t>Handle scenarios such as invalid input, failed database operations, etc.</w:t>
+      </w:r>
+    </w:p>
+    <w:p>
+      <w:pPr>
+        <w:pStyle w:val="ListParagraph"/>
+        <w:rPr>
+          <w:rFonts w:ascii="Times New Roman" w:hAnsi="Times New Roman" w:cs="Times New Roman"/>
+          <w:sz w:val="28"/>
+          <w:szCs w:val="28"/>
+        </w:rPr>
+      </w:pPr>
+      <w:r>
+        <w:rPr>
+          <w:rFonts w:ascii="Times New Roman" w:hAnsi="Times New Roman" w:cs="Times New Roman"/>
+          <w:sz w:val="28"/>
+          <w:szCs w:val="28"/>
+        </w:rPr>
+        <w:t>Authentication and Authorization: Ensure that only authenticated and authorized users can perform note-related actions.</w:t>
+      </w:r>
+    </w:p>
+    <w:p>
+      <w:pPr>
+        <w:pStyle w:val="ListParagraph"/>
+        <w:rPr>
+          <w:rFonts w:ascii="Times New Roman" w:hAnsi="Times New Roman" w:cs="Times New Roman"/>
+          <w:sz w:val="28"/>
+          <w:szCs w:val="28"/>
+        </w:rPr>
+      </w:pPr>
+      <w:r>
+        <w:rPr>
+          <w:rFonts w:ascii="Times New Roman" w:hAnsi="Times New Roman" w:cs="Times New Roman"/>
+          <w:sz w:val="28"/>
+          <w:szCs w:val="28"/>
+        </w:rPr>
+        <w:t>User Profile Management: Additional use cases for managing user profiles, such as updating profile information or uploading a profile image.</w:t>
+      </w:r>
+    </w:p>
+    <w:p>
+      <w:pPr>
+        <w:pStyle w:val="ListParagraph"/>
+        <w:rPr>
+          <w:b/>
+          <w:sz w:val="36"/>
+          <w:szCs w:val="36"/>
+        </w:rPr>
+      </w:pPr>
+      <w:bookmarkStart w:id="0" w:name="_GoBack"/>
+      <w:bookmarkEnd w:id="0"/>
+    </w:p>
+    <w:p>
+      <w:pPr>
+        <w:pStyle w:val="ListParagraph"/>
+        <w:numPr>
+          <w:ilvl w:val="0"/>
+          <w:numId w:val="5"/>
+        </w:numPr>
+        <w:rPr>
+          <w:b/>
+          <w:sz w:val="36"/>
+          <w:szCs w:val="36"/>
+        </w:rPr>
+      </w:pPr>
+      <w:r>
+        <w:rPr>
+          <w:b/>
+          <w:sz w:val="36"/>
+          <w:szCs w:val="36"/>
+        </w:rPr>
+        <w:t>Class Diagram:</w:t>
+      </w:r>
+    </w:p>
+    <w:p>
+      <w:pPr>
+        <w:pStyle w:val="ListParagraph"/>
         <w:rPr>
           <w:b/>
           <w:sz w:val="24"/>
         </w:rPr>
       </w:pPr>
-      <w:r>
+      <w:hyperlink r:id="rId5" w:history="1">
+        <w:r>
+          <w:rPr>
+            <w:rStyle w:val="Hyperlink"/>
+            <w:b/>
+            <w:sz w:val="24"/>
+          </w:rPr>
+          <w:t>https://drive.google.com/file/d/1cwlyQiMBeDif6W4n8ubDvCrxwe5E8Xqm/view?usp=drive_link</w:t>
+        </w:r>
+      </w:hyperlink>
+    </w:p>
+    <w:p>
+      <w:pPr>
         <w:rPr>
           <w:b/>
           <w:sz w:val="24"/>
         </w:rPr>
-        <w:t xml:space="preserve"> </w:t>
-      </w:r>
-    </w:p>
-    <w:p>
-      <w:pPr>
+      </w:pPr>
+    </w:p>
+    <w:p>
+      <w:pPr>
+        <w:pStyle w:val="ListParagraph"/>
+        <w:numPr>
+          <w:ilvl w:val="0"/>
+          <w:numId w:val="5"/>
+        </w:numPr>
+        <w:rPr>
+          <w:b/>
+          <w:sz w:val="36"/>
+          <w:szCs w:val="36"/>
+        </w:rPr>
+      </w:pPr>
+      <w:r>
+        <w:rPr>
+          <w:b/>
+          <w:sz w:val="36"/>
+          <w:szCs w:val="36"/>
+        </w:rPr>
+        <w:t>Sequence diagram:</w:t>
+      </w:r>
+    </w:p>
+    <w:p>
+      <w:pPr>
+        <w:pStyle w:val="ListParagraph"/>
         <w:rPr>
           <w:b/>
           <w:sz w:val="24"/>
         </w:rPr>
       </w:pPr>
-      <w:r>
+      <w:hyperlink r:id="rId6" w:history="1">
+        <w:r>
+          <w:rPr>
+            <w:rStyle w:val="Hyperlink"/>
+            <w:b/>
+            <w:sz w:val="24"/>
+          </w:rPr>
+          <w:t>https://drive.google.com/file/d/1qcPOYOxuiPtDNeFL2Yo8Ri7YDGINcw9U/view?usp=drive_link</w:t>
+        </w:r>
+      </w:hyperlink>
+    </w:p>
+    <w:p>
+      <w:pPr>
         <w:rPr>
           <w:b/>
           <w:sz w:val="24"/>
         </w:rPr>
-        <w:t xml:space="preserve">   </w:t>
-      </w:r>
-    </w:p>
-    <w:p>
-      <w:pPr>
-        <w:pStyle w:val="ListParagraph"/>
-        <w:ind w:left="420"/>
+      </w:pPr>
+    </w:p>
+    <w:p>
+      <w:pPr>
+        <w:pStyle w:val="ListParagraph"/>
+        <w:numPr>
+          <w:ilvl w:val="0"/>
+          <w:numId w:val="5"/>
+        </w:numPr>
+        <w:rPr>
+          <w:b/>
+          <w:sz w:val="36"/>
+          <w:szCs w:val="36"/>
+        </w:rPr>
+      </w:pPr>
+      <w:r>
+        <w:rPr>
+          <w:b/>
+          <w:sz w:val="36"/>
+          <w:szCs w:val="36"/>
+        </w:rPr>
+        <w:t>Flow chart:</w:t>
+      </w:r>
+    </w:p>
+    <w:p>
+      <w:pPr>
+        <w:pStyle w:val="ListParagraph"/>
         <w:rPr>
           <w:b/>
           <w:sz w:val="24"/>
         </w:rPr>
       </w:pPr>
-    </w:p>
-    <w:p>
-      <w:pPr>
-        <w:pStyle w:val="ListParagraph"/>
-        <w:ind w:left="420"/>
-        <w:rPr>
-          <w:b/>
-          <w:sz w:val="24"/>
-        </w:rPr>
-      </w:pPr>
+      <w:hyperlink r:id="rId7" w:history="1">
+        <w:r>
+          <w:rPr>
+            <w:rStyle w:val="Hyperlink"/>
+            <w:b/>
+            <w:sz w:val="24"/>
+          </w:rPr>
+          <w:t>https://drive.google.com/file/d/1_gJaMJM_GH6ztJrdTf9MZMLowUye6Dnp/view?usp=drive_link</w:t>
+        </w:r>
+      </w:hyperlink>
     </w:p>
     <w:sectPr>
       <w:pgSz w:w="12240" w:h="15840"/>
@@ -1478,7 +2362,7 @@
   <w:abstractNum w:abstractNumId="3">
     <w:nsid w:val="32593A3C"/>
     <w:multiLevelType w:val="hybridMultilevel"/>
-    <w:tmpl w:val="A746C75E"/>
+    <w:tmpl w:val="D752FBF0"/>
     <w:lvl w:ilvl="0" w:tplc="40090001">
       <w:start w:val="1"/>
       <w:numFmt w:val="bullet"/>
@@ -1491,7 +2375,7 @@
         <w:rFonts w:ascii="Symbol" w:hAnsi="Symbol" w:hint="default"/>
       </w:rPr>
     </w:lvl>
-    <w:lvl w:ilvl="1" w:tplc="40090003" w:tentative="1">
+    <w:lvl w:ilvl="1" w:tplc="40090003">
       <w:start w:val="1"/>
       <w:numFmt w:val="bullet"/>
       <w:lvlText w:val="o"/>
@@ -1702,6 +2586,127 @@
     </w:lvl>
   </w:abstractNum>
   <w:abstractNum w:abstractNumId="5">
+    <w:nsid w:val="62A22A4A"/>
+    <w:multiLevelType w:val="multilevel"/>
+    <w:tmpl w:val="4334B454"/>
+    <w:lvl w:ilvl="0">
+      <w:start w:val="1"/>
+      <w:numFmt w:val="decimal"/>
+      <w:lvlText w:val="%1."/>
+      <w:lvlJc w:val="left"/>
+      <w:pPr>
+        <w:tabs>
+          <w:tab w:val="num" w:pos="720"/>
+        </w:tabs>
+        <w:ind w:left="720" w:hanging="360"/>
+      </w:pPr>
+    </w:lvl>
+    <w:lvl w:ilvl="1">
+      <w:start w:val="1"/>
+      <w:numFmt w:val="bullet"/>
+      <w:lvlText w:val=""/>
+      <w:lvlJc w:val="left"/>
+      <w:pPr>
+        <w:tabs>
+          <w:tab w:val="num" w:pos="1440"/>
+        </w:tabs>
+        <w:ind w:left="1440" w:hanging="360"/>
+      </w:pPr>
+      <w:rPr>
+        <w:rFonts w:ascii="Symbol" w:hAnsi="Symbol" w:hint="default"/>
+        <w:sz w:val="20"/>
+      </w:rPr>
+    </w:lvl>
+    <w:lvl w:ilvl="2">
+      <w:start w:val="1"/>
+      <w:numFmt w:val="bullet"/>
+      <w:lvlText w:val=""/>
+      <w:lvlJc w:val="left"/>
+      <w:pPr>
+        <w:tabs>
+          <w:tab w:val="num" w:pos="2160"/>
+        </w:tabs>
+        <w:ind w:left="2160" w:hanging="360"/>
+      </w:pPr>
+      <w:rPr>
+        <w:rFonts w:ascii="Symbol" w:hAnsi="Symbol" w:hint="default"/>
+        <w:sz w:val="20"/>
+      </w:rPr>
+    </w:lvl>
+    <w:lvl w:ilvl="3">
+      <w:start w:val="1"/>
+      <w:numFmt w:val="decimal"/>
+      <w:lvlText w:val="%4."/>
+      <w:lvlJc w:val="left"/>
+      <w:pPr>
+        <w:tabs>
+          <w:tab w:val="num" w:pos="2880"/>
+        </w:tabs>
+        <w:ind w:left="2880" w:hanging="360"/>
+      </w:pPr>
+    </w:lvl>
+    <w:lvl w:ilvl="4" w:tentative="1">
+      <w:start w:val="1"/>
+      <w:numFmt w:val="decimal"/>
+      <w:lvlText w:val="%5."/>
+      <w:lvlJc w:val="left"/>
+      <w:pPr>
+        <w:tabs>
+          <w:tab w:val="num" w:pos="3600"/>
+        </w:tabs>
+        <w:ind w:left="3600" w:hanging="360"/>
+      </w:pPr>
+    </w:lvl>
+    <w:lvl w:ilvl="5" w:tentative="1">
+      <w:start w:val="1"/>
+      <w:numFmt w:val="decimal"/>
+      <w:lvlText w:val="%6."/>
+      <w:lvlJc w:val="left"/>
+      <w:pPr>
+        <w:tabs>
+          <w:tab w:val="num" w:pos="4320"/>
+        </w:tabs>
+        <w:ind w:left="4320" w:hanging="360"/>
+      </w:pPr>
+    </w:lvl>
+    <w:lvl w:ilvl="6" w:tentative="1">
+      <w:start w:val="1"/>
+      <w:numFmt w:val="decimal"/>
+      <w:lvlText w:val="%7."/>
+      <w:lvlJc w:val="left"/>
+      <w:pPr>
+        <w:tabs>
+          <w:tab w:val="num" w:pos="5040"/>
+        </w:tabs>
+        <w:ind w:left="5040" w:hanging="360"/>
+      </w:pPr>
+    </w:lvl>
+    <w:lvl w:ilvl="7" w:tentative="1">
+      <w:start w:val="1"/>
+      <w:numFmt w:val="decimal"/>
+      <w:lvlText w:val="%8."/>
+      <w:lvlJc w:val="left"/>
+      <w:pPr>
+        <w:tabs>
+          <w:tab w:val="num" w:pos="5760"/>
+        </w:tabs>
+        <w:ind w:left="5760" w:hanging="360"/>
+      </w:pPr>
+    </w:lvl>
+    <w:lvl w:ilvl="8" w:tentative="1">
+      <w:start w:val="1"/>
+      <w:numFmt w:val="decimal"/>
+      <w:lvlText w:val="%9."/>
+      <w:lvlJc w:val="left"/>
+      <w:pPr>
+        <w:tabs>
+          <w:tab w:val="num" w:pos="6480"/>
+        </w:tabs>
+        <w:ind w:left="6480" w:hanging="360"/>
+      </w:pPr>
+    </w:lvl>
+  </w:abstractNum>
+  <w:abstractNum w:abstractNumId="6">
     <w:nsid w:val="65293148"/>
     <w:multiLevelType w:val="hybridMultilevel"/>
     <w:tmpl w:val="55D8BB14"/>
@@ -1817,7 +2822,7 @@
     <w:abstractNumId w:val="0"/>
   </w:num>
   <w:num w:numId="2">
-    <w:abstractNumId w:val="5"/>
+    <w:abstractNumId w:val="6"/>
   </w:num>
   <w:num w:numId="3">
     <w:abstractNumId w:val="2"/>
@@ -1830,6 +2835,9 @@
   </w:num>
   <w:num w:numId="6">
     <w:abstractNumId w:val="1"/>
+  </w:num>
+  <w:num w:numId="7">
+    <w:abstractNumId w:val="5"/>
   </w:num>
 </w:numbering>
 </file>
@@ -2231,7 +3239,6 @@
   <w:style w:type="character" w:default="1" w:styleId="DefaultParagraphFont">
     <w:name w:val="Default Paragraph Font"/>
     <w:uiPriority w:val="1"/>
-    <w:semiHidden/>
     <w:unhideWhenUsed/>
   </w:style>
   <w:style w:type="table" w:default="1" w:styleId="TableNormal">
@@ -2265,6 +3272,45 @@
       <w:ind w:left="720"/>
       <w:contextualSpacing/>
     </w:pPr>
+  </w:style>
+  <w:style w:type="paragraph" w:styleId="NormalWeb">
+    <w:name w:val="Normal (Web)"/>
+    <w:basedOn w:val="Normal"/>
+    <w:uiPriority w:val="99"/>
+    <w:semiHidden/>
+    <w:unhideWhenUsed/>
+    <w:rsid w:val="00731BC7"/>
+    <w:pPr>
+      <w:spacing w:before="100" w:beforeAutospacing="1" w:after="100" w:afterAutospacing="1" w:line="240" w:lineRule="auto"/>
+    </w:pPr>
+    <w:rPr>
+      <w:rFonts w:ascii="Times New Roman" w:eastAsia="Times New Roman" w:hAnsi="Times New Roman" w:cs="Times New Roman"/>
+      <w:sz w:val="24"/>
+      <w:szCs w:val="24"/>
+      <w:lang w:val="en-IN" w:eastAsia="en-IN"/>
+    </w:rPr>
+  </w:style>
+  <w:style w:type="character" w:styleId="Strong">
+    <w:name w:val="Strong"/>
+    <w:basedOn w:val="DefaultParagraphFont"/>
+    <w:uiPriority w:val="22"/>
+    <w:qFormat/>
+    <w:rsid w:val="00731BC7"/>
+    <w:rPr>
+      <w:b/>
+      <w:bCs/>
+    </w:rPr>
+  </w:style>
+  <w:style w:type="character" w:styleId="Hyperlink">
+    <w:name w:val="Hyperlink"/>
+    <w:basedOn w:val="DefaultParagraphFont"/>
+    <w:uiPriority w:val="99"/>
+    <w:unhideWhenUsed/>
+    <w:rsid w:val="006F5FC1"/>
+    <w:rPr>
+      <w:color w:val="0563C1" w:themeColor="hyperlink"/>
+      <w:u w:val="single"/>
+    </w:rPr>
   </w:style>
 </w:styles>
 </file>

</xml_diff>